<commit_message>
zavrsena vecina biznis plana, sav tekst sem troskova
</commit_message>
<xml_diff>
--- a/BiznisPlan.docx
+++ b/BiznisPlan.docx
@@ -4,6 +4,100 @@
   <w:body>
     <w:p>
       <w:pPr>
+        <w:pStyle w:val="Heading1"/>
+        <w:rPr>
+          <w:rFonts w:asciiTheme="minorHAnsi" w:hAnsiTheme="minorHAnsi" w:cstheme="minorHAnsi"/>
+          <w:b w:val="0"/>
+          <w:bCs/>
+          <w:sz w:val="38"/>
+          <w:szCs w:val="38"/>
+        </w:rPr>
+      </w:pPr>
+      <w:bookmarkStart w:id="0" w:name="_Ref163041292"/>
+      <w:r>
+        <w:rPr>
+          <w:rFonts w:asciiTheme="minorHAnsi" w:hAnsiTheme="minorHAnsi" w:cstheme="minorHAnsi"/>
+          <w:b w:val="0"/>
+          <w:bCs/>
+          <w:sz w:val="38"/>
+          <w:szCs w:val="38"/>
+        </w:rPr>
+        <w:t>Elektro</w:t>
+      </w:r>
+      <w:r>
+        <w:rPr>
+          <w:rFonts w:asciiTheme="minorHAnsi" w:hAnsiTheme="minorHAnsi" w:cstheme="minorHAnsi"/>
+          <w:b w:val="0"/>
+          <w:bCs/>
+          <w:sz w:val="38"/>
+          <w:szCs w:val="38"/>
+        </w:rPr>
+        <w:t xml:space="preserve"> - S</w:t>
+      </w:r>
+      <w:r>
+        <w:rPr>
+          <w:rFonts w:asciiTheme="minorHAnsi" w:hAnsiTheme="minorHAnsi" w:cstheme="minorHAnsi"/>
+          <w:b w:val="0"/>
+          <w:bCs/>
+          <w:sz w:val="38"/>
+          <w:szCs w:val="38"/>
+        </w:rPr>
+        <w:t>aobraćajna</w:t>
+      </w:r>
+      <w:r>
+        <w:rPr>
+          <w:rFonts w:asciiTheme="minorHAnsi" w:hAnsiTheme="minorHAnsi" w:cstheme="minorHAnsi"/>
+          <w:b w:val="0"/>
+          <w:bCs/>
+          <w:sz w:val="38"/>
+          <w:szCs w:val="38"/>
+        </w:rPr>
+        <w:t xml:space="preserve"> Tehnička</w:t>
+      </w:r>
+      <w:r>
+        <w:rPr>
+          <w:rFonts w:asciiTheme="minorHAnsi" w:hAnsiTheme="minorHAnsi" w:cstheme="minorHAnsi"/>
+          <w:b w:val="0"/>
+          <w:bCs/>
+          <w:sz w:val="38"/>
+          <w:szCs w:val="38"/>
+        </w:rPr>
+        <w:t xml:space="preserve"> </w:t>
+      </w:r>
+      <w:r>
+        <w:rPr>
+          <w:rFonts w:asciiTheme="minorHAnsi" w:hAnsiTheme="minorHAnsi" w:cstheme="minorHAnsi"/>
+          <w:b w:val="0"/>
+          <w:bCs/>
+          <w:sz w:val="38"/>
+          <w:szCs w:val="38"/>
+        </w:rPr>
+        <w:t>Š</w:t>
+      </w:r>
+      <w:r>
+        <w:rPr>
+          <w:rFonts w:asciiTheme="minorHAnsi" w:hAnsiTheme="minorHAnsi" w:cstheme="minorHAnsi"/>
+          <w:b w:val="0"/>
+          <w:bCs/>
+          <w:sz w:val="38"/>
+          <w:szCs w:val="38"/>
+        </w:rPr>
+        <w:t>kola</w:t>
+      </w:r>
+      <w:r>
+        <w:rPr>
+          <w:rFonts w:asciiTheme="minorHAnsi" w:hAnsiTheme="minorHAnsi" w:cstheme="minorHAnsi"/>
+          <w:b w:val="0"/>
+          <w:bCs/>
+          <w:sz w:val="38"/>
+          <w:szCs w:val="38"/>
+        </w:rPr>
+        <w:br/>
+        <w:t>“Nikola Tesla” Kraljevo</w:t>
+      </w:r>
+    </w:p>
+    <w:p>
+      <w:pPr>
         <w:jc w:val="center"/>
         <w:rPr>
           <w:rFonts w:cstheme="minorHAnsi"/>
@@ -11,155 +105,68 @@
           <w:szCs w:val="36"/>
         </w:rPr>
       </w:pPr>
-      <w:bookmarkStart w:id="0" w:name="_Ref163041292"/>
-      <w:r>
-        <w:rPr>
-          <w:rFonts w:cstheme="minorHAnsi"/>
-          <w:sz w:val="36"/>
-          <w:szCs w:val="36"/>
-        </w:rPr>
-        <w:t>Elektro</w:t>
-      </w:r>
-      <w:r>
-        <w:rPr>
-          <w:rFonts w:cstheme="minorHAnsi"/>
-          <w:sz w:val="36"/>
-          <w:szCs w:val="36"/>
-        </w:rPr>
-        <w:t xml:space="preserve"> - S</w:t>
-      </w:r>
-      <w:r>
-        <w:rPr>
-          <w:rFonts w:cstheme="minorHAnsi"/>
-          <w:sz w:val="36"/>
-          <w:szCs w:val="36"/>
-        </w:rPr>
-        <w:t>aobraćajna</w:t>
-      </w:r>
-      <w:r>
-        <w:rPr>
-          <w:rFonts w:cstheme="minorHAnsi"/>
-          <w:sz w:val="36"/>
-          <w:szCs w:val="36"/>
-        </w:rPr>
-        <w:t xml:space="preserve"> Tehnička</w:t>
-      </w:r>
-      <w:r>
-        <w:rPr>
-          <w:rFonts w:cstheme="minorHAnsi"/>
-          <w:sz w:val="36"/>
-          <w:szCs w:val="36"/>
-        </w:rPr>
-        <w:t xml:space="preserve"> </w:t>
-      </w:r>
-      <w:r>
-        <w:rPr>
-          <w:rFonts w:cstheme="minorHAnsi"/>
-          <w:sz w:val="36"/>
-          <w:szCs w:val="36"/>
-        </w:rPr>
-        <w:t>Š</w:t>
-      </w:r>
-      <w:r>
-        <w:rPr>
-          <w:rFonts w:cstheme="minorHAnsi"/>
-          <w:sz w:val="36"/>
-          <w:szCs w:val="36"/>
-        </w:rPr>
-        <w:t>kola</w:t>
-      </w:r>
-      <w:r>
-        <w:rPr>
-          <w:rFonts w:cstheme="minorHAnsi"/>
-          <w:sz w:val="36"/>
-          <w:szCs w:val="36"/>
-        </w:rPr>
-        <w:br/>
-      </w:r>
-      <w:r>
-        <w:rPr>
-          <w:rFonts w:cstheme="minorHAnsi"/>
-          <w:sz w:val="36"/>
-          <w:szCs w:val="36"/>
-        </w:rPr>
-        <w:t>“Nikola Tesla” Kraljevo</w:t>
-      </w:r>
-    </w:p>
-    <w:p>
-      <w:pPr>
-        <w:jc w:val="center"/>
-        <w:rPr>
-          <w:rFonts w:cstheme="minorHAnsi"/>
-          <w:sz w:val="36"/>
-          <w:szCs w:val="36"/>
-        </w:rPr>
-      </w:pPr>
     </w:p>
     <w:p>
       <w:pPr>
         <w:spacing w:before="360" w:after="120"/>
         <w:jc w:val="center"/>
         <w:rPr>
-          <w:sz w:val="24"/>
-          <w:szCs w:val="24"/>
-        </w:rPr>
-      </w:pPr>
-      <w:r>
-        <w:rPr>
-          <w:sz w:val="24"/>
-          <w:szCs w:val="24"/>
+          <w:sz w:val="26"/>
+          <w:szCs w:val="26"/>
+        </w:rPr>
+      </w:pPr>
+      <w:r>
+        <w:rPr>
+          <w:sz w:val="26"/>
+          <w:szCs w:val="26"/>
         </w:rPr>
         <w:t>Biznis plan</w:t>
       </w:r>
     </w:p>
     <w:p>
       <w:pPr>
-        <w:spacing w:before="120" w:after="360" w:line="240" w:lineRule="auto"/>
-        <w:jc w:val="center"/>
-        <w:rPr>
-          <w:rFonts w:cstheme="minorHAnsi"/>
+        <w:pStyle w:val="Heading1"/>
+        <w:spacing w:line="240" w:lineRule="auto"/>
+        <w:rPr>
+          <w:rFonts w:asciiTheme="minorHAnsi" w:hAnsiTheme="minorHAnsi" w:cstheme="minorHAnsi"/>
+          <w:b w:val="0"/>
+          <w:bCs/>
           <w:noProof/>
-          <w:sz w:val="36"/>
-          <w:szCs w:val="36"/>
-        </w:rPr>
-      </w:pPr>
-      <w:r>
-        <w:rPr>
-          <w:rFonts w:cstheme="minorHAnsi"/>
-          <w:sz w:val="36"/>
-          <w:szCs w:val="36"/>
+          <w:sz w:val="38"/>
+          <w:szCs w:val="38"/>
+        </w:rPr>
+      </w:pPr>
+      <w:r>
+        <w:rPr>
+          <w:rFonts w:asciiTheme="minorHAnsi" w:hAnsiTheme="minorHAnsi" w:cstheme="minorHAnsi"/>
+          <w:b w:val="0"/>
+          <w:bCs/>
+          <w:sz w:val="38"/>
+          <w:szCs w:val="38"/>
         </w:rPr>
         <w:t>Bodi Bilding Fitnes Klub</w:t>
       </w:r>
       <w:r>
         <w:rPr>
-          <w:rFonts w:cstheme="minorHAnsi"/>
-          <w:sz w:val="36"/>
-          <w:szCs w:val="36"/>
+          <w:rFonts w:asciiTheme="minorHAnsi" w:hAnsiTheme="minorHAnsi" w:cstheme="minorHAnsi"/>
+          <w:b w:val="0"/>
+          <w:bCs/>
+          <w:sz w:val="38"/>
+          <w:szCs w:val="38"/>
         </w:rPr>
         <w:t xml:space="preserve"> “7 Crowns”</w:t>
       </w:r>
       <w:r>
         <w:rPr>
-          <w:rFonts w:cstheme="minorHAnsi"/>
+          <w:rFonts w:asciiTheme="minorHAnsi" w:hAnsiTheme="minorHAnsi" w:cstheme="minorHAnsi"/>
+          <w:b w:val="0"/>
+          <w:bCs/>
           <w:noProof/>
-          <w:sz w:val="36"/>
-          <w:szCs w:val="36"/>
+          <w:sz w:val="38"/>
+          <w:szCs w:val="38"/>
         </w:rPr>
         <w:t xml:space="preserve"> </w:t>
       </w:r>
-    </w:p>
-    <w:p>
-      <w:pPr>
-        <w:spacing w:before="120" w:after="360" w:line="240" w:lineRule="auto"/>
-        <w:jc w:val="center"/>
-        <w:rPr>
-          <w:rFonts w:cstheme="minorHAnsi"/>
-          <w:noProof/>
-          <w:sz w:val="36"/>
-          <w:szCs w:val="36"/>
-        </w:rPr>
-      </w:pPr>
     </w:p>
     <w:p>
       <w:pPr>
@@ -292,7 +299,7 @@
           <w:szCs w:val="32"/>
         </w:rPr>
       </w:pPr>
-      <w:bookmarkStart w:id="1" w:name="_Toc164245626"/>
+      <w:bookmarkStart w:id="1" w:name="_Toc164370394"/>
       <w:r>
         <w:rPr>
           <w:rFonts w:asciiTheme="majorHAnsi" w:hAnsiTheme="majorHAnsi" w:cstheme="majorHAnsi"/>
@@ -348,7 +355,7 @@
       <w:r>
         <w:fldChar w:fldCharType="separate"/>
       </w:r>
-      <w:hyperlink w:anchor="_Toc164245626" w:history="1">
+      <w:hyperlink w:anchor="_Toc164370394" w:history="1">
         <w:r>
           <w:rPr>
             <w:rStyle w:val="Hyperlink"/>
@@ -378,7 +385,7 @@
             <w:noProof/>
             <w:webHidden/>
           </w:rPr>
-          <w:instrText xml:space="preserve"> PAGEREF _Toc164245626 \h </w:instrText>
+          <w:instrText xml:space="preserve"> PAGEREF _Toc164370394 \h </w:instrText>
         </w:r>
         <w:r>
           <w:rPr>
@@ -421,7 +428,7 @@
           <w:lang w:val="sr-Latn-RS" w:eastAsia="sr-Latn-RS"/>
         </w:rPr>
       </w:pPr>
-      <w:hyperlink w:anchor="_Toc164245627" w:history="1">
+      <w:hyperlink w:anchor="_Toc164370395" w:history="1">
         <w:r>
           <w:rPr>
             <w:rStyle w:val="Hyperlink"/>
@@ -451,7 +458,7 @@
             <w:noProof/>
             <w:webHidden/>
           </w:rPr>
-          <w:instrText xml:space="preserve"> PAGEREF _Toc164245627 \h </w:instrText>
+          <w:instrText xml:space="preserve"> PAGEREF _Toc164370395 \h </w:instrText>
         </w:r>
         <w:r>
           <w:rPr>
@@ -471,7 +478,7 @@
             <w:noProof/>
             <w:webHidden/>
           </w:rPr>
-          <w:t>2</w:t>
+          <w:t>3</w:t>
         </w:r>
         <w:r>
           <w:rPr>
@@ -494,7 +501,7 @@
           <w:lang w:val="sr-Latn-RS" w:eastAsia="sr-Latn-RS"/>
         </w:rPr>
       </w:pPr>
-      <w:hyperlink w:anchor="_Toc164245628" w:history="1">
+      <w:hyperlink w:anchor="_Toc164370396" w:history="1">
         <w:r>
           <w:rPr>
             <w:rStyle w:val="Hyperlink"/>
@@ -524,7 +531,7 @@
             <w:noProof/>
             <w:webHidden/>
           </w:rPr>
-          <w:instrText xml:space="preserve"> PAGEREF _Toc164245628 \h </w:instrText>
+          <w:instrText xml:space="preserve"> PAGEREF _Toc164370396 \h </w:instrText>
         </w:r>
         <w:r>
           <w:rPr>
@@ -544,7 +551,7 @@
             <w:noProof/>
             <w:webHidden/>
           </w:rPr>
-          <w:t>2</w:t>
+          <w:t>4</w:t>
         </w:r>
         <w:r>
           <w:rPr>
@@ -567,7 +574,7 @@
           <w:lang w:val="sr-Latn-RS" w:eastAsia="sr-Latn-RS"/>
         </w:rPr>
       </w:pPr>
-      <w:hyperlink w:anchor="_Toc164245629" w:history="1">
+      <w:hyperlink w:anchor="_Toc164370397" w:history="1">
         <w:r>
           <w:rPr>
             <w:rStyle w:val="Hyperlink"/>
@@ -594,7 +601,7 @@
             <w:noProof/>
             <w:webHidden/>
           </w:rPr>
-          <w:instrText xml:space="preserve"> PAGEREF _Toc164245629 \h </w:instrText>
+          <w:instrText xml:space="preserve"> PAGEREF _Toc164370397 \h </w:instrText>
         </w:r>
         <w:r>
           <w:rPr>
@@ -614,7 +621,7 @@
             <w:noProof/>
             <w:webHidden/>
           </w:rPr>
-          <w:t>2</w:t>
+          <w:t>4</w:t>
         </w:r>
         <w:r>
           <w:rPr>
@@ -637,7 +644,7 @@
           <w:lang w:val="sr-Latn-RS" w:eastAsia="sr-Latn-RS"/>
         </w:rPr>
       </w:pPr>
-      <w:hyperlink w:anchor="_Toc164245630" w:history="1">
+      <w:hyperlink w:anchor="_Toc164370398" w:history="1">
         <w:r>
           <w:rPr>
             <w:rStyle w:val="Hyperlink"/>
@@ -664,7 +671,7 @@
             <w:noProof/>
             <w:webHidden/>
           </w:rPr>
-          <w:instrText xml:space="preserve"> PAGEREF _Toc164245630 \h </w:instrText>
+          <w:instrText xml:space="preserve"> PAGEREF _Toc164370398 \h </w:instrText>
         </w:r>
         <w:r>
           <w:rPr>
@@ -684,7 +691,7 @@
             <w:noProof/>
             <w:webHidden/>
           </w:rPr>
-          <w:t>3</w:t>
+          <w:t>4</w:t>
         </w:r>
         <w:r>
           <w:rPr>
@@ -707,7 +714,7 @@
           <w:lang w:val="sr-Latn-RS" w:eastAsia="sr-Latn-RS"/>
         </w:rPr>
       </w:pPr>
-      <w:hyperlink w:anchor="_Toc164245631" w:history="1">
+      <w:hyperlink w:anchor="_Toc164370399" w:history="1">
         <w:r>
           <w:rPr>
             <w:rStyle w:val="Hyperlink"/>
@@ -737,7 +744,7 @@
             <w:noProof/>
             <w:webHidden/>
           </w:rPr>
-          <w:instrText xml:space="preserve"> PAGEREF _Toc164245631 \h </w:instrText>
+          <w:instrText xml:space="preserve"> PAGEREF _Toc164370399 \h </w:instrText>
         </w:r>
         <w:r>
           <w:rPr>
@@ -757,7 +764,7 @@
             <w:noProof/>
             <w:webHidden/>
           </w:rPr>
-          <w:t>3</w:t>
+          <w:t>5</w:t>
         </w:r>
         <w:r>
           <w:rPr>
@@ -780,7 +787,7 @@
           <w:lang w:val="sr-Latn-RS" w:eastAsia="sr-Latn-RS"/>
         </w:rPr>
       </w:pPr>
-      <w:hyperlink w:anchor="_Toc164245632" w:history="1">
+      <w:hyperlink w:anchor="_Toc164370400" w:history="1">
         <w:r>
           <w:rPr>
             <w:rStyle w:val="Hyperlink"/>
@@ -807,7 +814,7 @@
             <w:noProof/>
             <w:webHidden/>
           </w:rPr>
-          <w:instrText xml:space="preserve"> PAGEREF _Toc164245632 \h </w:instrText>
+          <w:instrText xml:space="preserve"> PAGEREF _Toc164370400 \h </w:instrText>
         </w:r>
         <w:r>
           <w:rPr>
@@ -827,7 +834,7 @@
             <w:noProof/>
             <w:webHidden/>
           </w:rPr>
-          <w:t>3</w:t>
+          <w:t>5</w:t>
         </w:r>
         <w:r>
           <w:rPr>
@@ -850,7 +857,7 @@
           <w:lang w:val="sr-Latn-RS" w:eastAsia="sr-Latn-RS"/>
         </w:rPr>
       </w:pPr>
-      <w:hyperlink w:anchor="_Toc164245633" w:history="1">
+      <w:hyperlink w:anchor="_Toc164370401" w:history="1">
         <w:r>
           <w:rPr>
             <w:rStyle w:val="Hyperlink"/>
@@ -877,7 +884,7 @@
             <w:noProof/>
             <w:webHidden/>
           </w:rPr>
-          <w:instrText xml:space="preserve"> PAGEREF _Toc164245633 \h </w:instrText>
+          <w:instrText xml:space="preserve"> PAGEREF _Toc164370401 \h </w:instrText>
         </w:r>
         <w:r>
           <w:rPr>
@@ -897,7 +904,7 @@
             <w:noProof/>
             <w:webHidden/>
           </w:rPr>
-          <w:t>4</w:t>
+          <w:t>5</w:t>
         </w:r>
         <w:r>
           <w:rPr>
@@ -920,7 +927,7 @@
           <w:lang w:val="sr-Latn-RS" w:eastAsia="sr-Latn-RS"/>
         </w:rPr>
       </w:pPr>
-      <w:hyperlink w:anchor="_Toc164245634" w:history="1">
+      <w:hyperlink w:anchor="_Toc164370402" w:history="1">
         <w:r>
           <w:rPr>
             <w:rStyle w:val="Hyperlink"/>
@@ -947,7 +954,7 @@
             <w:noProof/>
             <w:webHidden/>
           </w:rPr>
-          <w:instrText xml:space="preserve"> PAGEREF _Toc164245634 \h </w:instrText>
+          <w:instrText xml:space="preserve"> PAGEREF _Toc164370402 \h </w:instrText>
         </w:r>
         <w:r>
           <w:rPr>
@@ -967,7 +974,7 @@
             <w:noProof/>
             <w:webHidden/>
           </w:rPr>
-          <w:t>4</w:t>
+          <w:t>5</w:t>
         </w:r>
         <w:r>
           <w:rPr>
@@ -990,7 +997,7 @@
           <w:lang w:val="sr-Latn-RS" w:eastAsia="sr-Latn-RS"/>
         </w:rPr>
       </w:pPr>
-      <w:hyperlink w:anchor="_Toc164245635" w:history="1">
+      <w:hyperlink w:anchor="_Toc164370403" w:history="1">
         <w:r>
           <w:rPr>
             <w:rStyle w:val="Hyperlink"/>
@@ -1017,7 +1024,7 @@
             <w:noProof/>
             <w:webHidden/>
           </w:rPr>
-          <w:instrText xml:space="preserve"> PAGEREF _Toc164245635 \h </w:instrText>
+          <w:instrText xml:space="preserve"> PAGEREF _Toc164370403 \h </w:instrText>
         </w:r>
         <w:r>
           <w:rPr>
@@ -1037,7 +1044,7 @@
             <w:noProof/>
             <w:webHidden/>
           </w:rPr>
-          <w:t>5</w:t>
+          <w:t>6</w:t>
         </w:r>
         <w:r>
           <w:rPr>
@@ -1060,7 +1067,7 @@
           <w:lang w:val="sr-Latn-RS" w:eastAsia="sr-Latn-RS"/>
         </w:rPr>
       </w:pPr>
-      <w:hyperlink w:anchor="_Toc164245636" w:history="1">
+      <w:hyperlink w:anchor="_Toc164370404" w:history="1">
         <w:r>
           <w:rPr>
             <w:rStyle w:val="Hyperlink"/>
@@ -1087,7 +1094,7 @@
             <w:noProof/>
             <w:webHidden/>
           </w:rPr>
-          <w:instrText xml:space="preserve"> PAGEREF _Toc164245636 \h </w:instrText>
+          <w:instrText xml:space="preserve"> PAGEREF _Toc164370404 \h </w:instrText>
         </w:r>
         <w:r>
           <w:rPr>
@@ -1107,7 +1114,7 @@
             <w:noProof/>
             <w:webHidden/>
           </w:rPr>
-          <w:t>5</w:t>
+          <w:t>7</w:t>
         </w:r>
         <w:r>
           <w:rPr>
@@ -1130,7 +1137,7 @@
           <w:lang w:val="sr-Latn-RS" w:eastAsia="sr-Latn-RS"/>
         </w:rPr>
       </w:pPr>
-      <w:hyperlink w:anchor="_Toc164245637" w:history="1">
+      <w:hyperlink w:anchor="_Toc164370405" w:history="1">
         <w:r>
           <w:rPr>
             <w:rStyle w:val="Hyperlink"/>
@@ -1160,7 +1167,7 @@
             <w:noProof/>
             <w:webHidden/>
           </w:rPr>
-          <w:instrText xml:space="preserve"> PAGEREF _Toc164245637 \h </w:instrText>
+          <w:instrText xml:space="preserve"> PAGEREF _Toc164370405 \h </w:instrText>
         </w:r>
         <w:r>
           <w:rPr>
@@ -1180,7 +1187,7 @@
             <w:noProof/>
             <w:webHidden/>
           </w:rPr>
-          <w:t>6</w:t>
+          <w:t>8</w:t>
         </w:r>
         <w:r>
           <w:rPr>
@@ -1203,7 +1210,7 @@
           <w:lang w:val="sr-Latn-RS" w:eastAsia="sr-Latn-RS"/>
         </w:rPr>
       </w:pPr>
-      <w:hyperlink w:anchor="_Toc164245638" w:history="1">
+      <w:hyperlink w:anchor="_Toc164370406" w:history="1">
         <w:r>
           <w:rPr>
             <w:rStyle w:val="Hyperlink"/>
@@ -1230,7 +1237,7 @@
             <w:noProof/>
             <w:webHidden/>
           </w:rPr>
-          <w:instrText xml:space="preserve"> PAGEREF _Toc164245638 \h </w:instrText>
+          <w:instrText xml:space="preserve"> PAGEREF _Toc164370406 \h </w:instrText>
         </w:r>
         <w:r>
           <w:rPr>
@@ -1250,7 +1257,7 @@
             <w:noProof/>
             <w:webHidden/>
           </w:rPr>
-          <w:t>6</w:t>
+          <w:t>8</w:t>
         </w:r>
         <w:r>
           <w:rPr>
@@ -1273,7 +1280,7 @@
           <w:lang w:val="sr-Latn-RS" w:eastAsia="sr-Latn-RS"/>
         </w:rPr>
       </w:pPr>
-      <w:hyperlink w:anchor="_Toc164245639" w:history="1">
+      <w:hyperlink w:anchor="_Toc164370407" w:history="1">
         <w:r>
           <w:rPr>
             <w:rStyle w:val="Hyperlink"/>
@@ -1300,7 +1307,7 @@
             <w:noProof/>
             <w:webHidden/>
           </w:rPr>
-          <w:instrText xml:space="preserve"> PAGEREF _Toc164245639 \h </w:instrText>
+          <w:instrText xml:space="preserve"> PAGEREF _Toc164370407 \h </w:instrText>
         </w:r>
         <w:r>
           <w:rPr>
@@ -1320,7 +1327,7 @@
             <w:noProof/>
             <w:webHidden/>
           </w:rPr>
-          <w:t>7</w:t>
+          <w:t>8</w:t>
         </w:r>
         <w:r>
           <w:rPr>
@@ -1343,7 +1350,7 @@
           <w:lang w:val="sr-Latn-RS" w:eastAsia="sr-Latn-RS"/>
         </w:rPr>
       </w:pPr>
-      <w:hyperlink w:anchor="_Toc164245640" w:history="1">
+      <w:hyperlink w:anchor="_Toc164370408" w:history="1">
         <w:r>
           <w:rPr>
             <w:rStyle w:val="Hyperlink"/>
@@ -1370,7 +1377,7 @@
             <w:noProof/>
             <w:webHidden/>
           </w:rPr>
-          <w:instrText xml:space="preserve"> PAGEREF _Toc164245640 \h </w:instrText>
+          <w:instrText xml:space="preserve"> PAGEREF _Toc164370408 \h </w:instrText>
         </w:r>
         <w:r>
           <w:rPr>
@@ -1390,7 +1397,7 @@
             <w:noProof/>
             <w:webHidden/>
           </w:rPr>
-          <w:t>7</w:t>
+          <w:t>8</w:t>
         </w:r>
         <w:r>
           <w:rPr>
@@ -1413,7 +1420,7 @@
           <w:lang w:val="sr-Latn-RS" w:eastAsia="sr-Latn-RS"/>
         </w:rPr>
       </w:pPr>
-      <w:hyperlink w:anchor="_Toc164245641" w:history="1">
+      <w:hyperlink w:anchor="_Toc164370409" w:history="1">
         <w:r>
           <w:rPr>
             <w:rStyle w:val="Hyperlink"/>
@@ -1443,7 +1450,7 @@
             <w:noProof/>
             <w:webHidden/>
           </w:rPr>
-          <w:instrText xml:space="preserve"> PAGEREF _Toc164245641 \h </w:instrText>
+          <w:instrText xml:space="preserve"> PAGEREF _Toc164370409 \h </w:instrText>
         </w:r>
         <w:r>
           <w:rPr>
@@ -1463,7 +1470,7 @@
             <w:noProof/>
             <w:webHidden/>
           </w:rPr>
-          <w:t>7</w:t>
+          <w:t>8</w:t>
         </w:r>
         <w:r>
           <w:rPr>
@@ -1486,7 +1493,7 @@
           <w:lang w:val="sr-Latn-RS" w:eastAsia="sr-Latn-RS"/>
         </w:rPr>
       </w:pPr>
-      <w:hyperlink w:anchor="_Toc164245642" w:history="1">
+      <w:hyperlink w:anchor="_Toc164370410" w:history="1">
         <w:r>
           <w:rPr>
             <w:rStyle w:val="Hyperlink"/>
@@ -1513,7 +1520,7 @@
             <w:noProof/>
             <w:webHidden/>
           </w:rPr>
-          <w:instrText xml:space="preserve"> PAGEREF _Toc164245642 \h </w:instrText>
+          <w:instrText xml:space="preserve"> PAGEREF _Toc164370410 \h </w:instrText>
         </w:r>
         <w:r>
           <w:rPr>
@@ -1533,7 +1540,7 @@
             <w:noProof/>
             <w:webHidden/>
           </w:rPr>
-          <w:t>7</w:t>
+          <w:t>8</w:t>
         </w:r>
         <w:r>
           <w:rPr>
@@ -1556,7 +1563,7 @@
           <w:lang w:val="sr-Latn-RS" w:eastAsia="sr-Latn-RS"/>
         </w:rPr>
       </w:pPr>
-      <w:hyperlink w:anchor="_Toc164245643" w:history="1">
+      <w:hyperlink w:anchor="_Toc164370411" w:history="1">
         <w:r>
           <w:rPr>
             <w:rStyle w:val="Hyperlink"/>
@@ -1586,7 +1593,7 @@
             <w:noProof/>
             <w:webHidden/>
           </w:rPr>
-          <w:instrText xml:space="preserve"> PAGEREF _Toc164245643 \h </w:instrText>
+          <w:instrText xml:space="preserve"> PAGEREF _Toc164370411 \h </w:instrText>
         </w:r>
         <w:r>
           <w:rPr>
@@ -1606,7 +1613,7 @@
             <w:noProof/>
             <w:webHidden/>
           </w:rPr>
-          <w:t>7</w:t>
+          <w:t>9</w:t>
         </w:r>
         <w:r>
           <w:rPr>
@@ -1629,7 +1636,7 @@
           <w:lang w:val="sr-Latn-RS" w:eastAsia="sr-Latn-RS"/>
         </w:rPr>
       </w:pPr>
-      <w:hyperlink w:anchor="_Toc164245644" w:history="1">
+      <w:hyperlink w:anchor="_Toc164370412" w:history="1">
         <w:r>
           <w:rPr>
             <w:rStyle w:val="Hyperlink"/>
@@ -1656,7 +1663,7 @@
             <w:noProof/>
             <w:webHidden/>
           </w:rPr>
-          <w:instrText xml:space="preserve"> PAGEREF _Toc164245644 \h </w:instrText>
+          <w:instrText xml:space="preserve"> PAGEREF _Toc164370412 \h </w:instrText>
         </w:r>
         <w:r>
           <w:rPr>
@@ -1676,7 +1683,7 @@
             <w:noProof/>
             <w:webHidden/>
           </w:rPr>
-          <w:t>7</w:t>
+          <w:t>9</w:t>
         </w:r>
         <w:r>
           <w:rPr>
@@ -1699,7 +1706,7 @@
           <w:lang w:val="sr-Latn-RS" w:eastAsia="sr-Latn-RS"/>
         </w:rPr>
       </w:pPr>
-      <w:hyperlink w:anchor="_Toc164245645" w:history="1">
+      <w:hyperlink w:anchor="_Toc164370413" w:history="1">
         <w:r>
           <w:rPr>
             <w:rStyle w:val="Hyperlink"/>
@@ -1726,7 +1733,7 @@
             <w:noProof/>
             <w:webHidden/>
           </w:rPr>
-          <w:instrText xml:space="preserve"> PAGEREF _Toc164245645 \h </w:instrText>
+          <w:instrText xml:space="preserve"> PAGEREF _Toc164370413 \h </w:instrText>
         </w:r>
         <w:r>
           <w:rPr>
@@ -1746,7 +1753,7 @@
             <w:noProof/>
             <w:webHidden/>
           </w:rPr>
-          <w:t>7</w:t>
+          <w:t>9</w:t>
         </w:r>
         <w:r>
           <w:rPr>
@@ -1769,13 +1776,21 @@
           <w:lang w:val="sr-Latn-RS" w:eastAsia="sr-Latn-RS"/>
         </w:rPr>
       </w:pPr>
-      <w:hyperlink w:anchor="_Toc164245646" w:history="1">
+      <w:hyperlink w:anchor="_Toc164370414" w:history="1">
         <w:r>
           <w:rPr>
             <w:rStyle w:val="Hyperlink"/>
             <w:noProof/>
           </w:rPr>
-          <w:t>Bilans stanja</w:t>
+          <w:t>Tro</w:t>
+        </w:r>
+        <w:r>
+          <w:rPr>
+            <w:rStyle w:val="Hyperlink"/>
+            <w:noProof/>
+            <w:lang w:val="sr-Latn-RS"/>
+          </w:rPr>
+          <w:t>škovi</w:t>
         </w:r>
         <w:r>
           <w:rPr>
@@ -1796,7 +1811,7 @@
             <w:noProof/>
             <w:webHidden/>
           </w:rPr>
-          <w:instrText xml:space="preserve"> PAGEREF _Toc164245646 \h </w:instrText>
+          <w:instrText xml:space="preserve"> PAGEREF _Toc164370414 \h </w:instrText>
         </w:r>
         <w:r>
           <w:rPr>
@@ -1816,7 +1831,7 @@
             <w:noProof/>
             <w:webHidden/>
           </w:rPr>
-          <w:t>8</w:t>
+          <w:t>9</w:t>
         </w:r>
         <w:r>
           <w:rPr>
@@ -1839,13 +1854,13 @@
           <w:lang w:val="sr-Latn-RS" w:eastAsia="sr-Latn-RS"/>
         </w:rPr>
       </w:pPr>
-      <w:hyperlink w:anchor="_Toc164245647" w:history="1">
+      <w:hyperlink w:anchor="_Toc164370415" w:history="1">
         <w:r>
           <w:rPr>
             <w:rStyle w:val="Hyperlink"/>
             <w:noProof/>
           </w:rPr>
-          <w:t>Bilans uspeha</w:t>
+          <w:t>Bilans stanja</w:t>
         </w:r>
         <w:r>
           <w:rPr>
@@ -1866,7 +1881,7 @@
             <w:noProof/>
             <w:webHidden/>
           </w:rPr>
-          <w:instrText xml:space="preserve"> PAGEREF _Toc164245647 \h </w:instrText>
+          <w:instrText xml:space="preserve"> PAGEREF _Toc164370415 \h </w:instrText>
         </w:r>
         <w:r>
           <w:rPr>
@@ -1886,7 +1901,7 @@
             <w:noProof/>
             <w:webHidden/>
           </w:rPr>
-          <w:t>8</w:t>
+          <w:t>9</w:t>
         </w:r>
         <w:r>
           <w:rPr>
@@ -1909,13 +1924,13 @@
           <w:lang w:val="sr-Latn-RS" w:eastAsia="sr-Latn-RS"/>
         </w:rPr>
       </w:pPr>
-      <w:hyperlink w:anchor="_Toc164245648" w:history="1">
+      <w:hyperlink w:anchor="_Toc164370416" w:history="1">
         <w:r>
           <w:rPr>
             <w:rStyle w:val="Hyperlink"/>
             <w:noProof/>
           </w:rPr>
-          <w:t>Izveštaj o tokovima gotovina</w:t>
+          <w:t>Bilans uspeha</w:t>
         </w:r>
         <w:r>
           <w:rPr>
@@ -1936,7 +1951,7 @@
             <w:noProof/>
             <w:webHidden/>
           </w:rPr>
-          <w:instrText xml:space="preserve"> PAGEREF _Toc164245648 \h </w:instrText>
+          <w:instrText xml:space="preserve"> PAGEREF _Toc164370416 \h </w:instrText>
         </w:r>
         <w:r>
           <w:rPr>
@@ -1956,7 +1971,7 @@
             <w:noProof/>
             <w:webHidden/>
           </w:rPr>
-          <w:t>8</w:t>
+          <w:t>10</w:t>
         </w:r>
         <w:r>
           <w:rPr>
@@ -1979,7 +1994,77 @@
           <w:lang w:val="sr-Latn-RS" w:eastAsia="sr-Latn-RS"/>
         </w:rPr>
       </w:pPr>
-      <w:hyperlink w:anchor="_Toc164245649" w:history="1">
+      <w:hyperlink w:anchor="_Toc164370417" w:history="1">
+        <w:r>
+          <w:rPr>
+            <w:rStyle w:val="Hyperlink"/>
+            <w:noProof/>
+          </w:rPr>
+          <w:t>Izveštaj o tokovima gotovina</w:t>
+        </w:r>
+        <w:r>
+          <w:rPr>
+            <w:noProof/>
+            <w:webHidden/>
+          </w:rPr>
+          <w:tab/>
+        </w:r>
+        <w:r>
+          <w:rPr>
+            <w:noProof/>
+            <w:webHidden/>
+          </w:rPr>
+          <w:fldChar w:fldCharType="begin"/>
+        </w:r>
+        <w:r>
+          <w:rPr>
+            <w:noProof/>
+            <w:webHidden/>
+          </w:rPr>
+          <w:instrText xml:space="preserve"> PAGEREF _Toc164370417 \h </w:instrText>
+        </w:r>
+        <w:r>
+          <w:rPr>
+            <w:noProof/>
+            <w:webHidden/>
+          </w:rPr>
+        </w:r>
+        <w:r>
+          <w:rPr>
+            <w:noProof/>
+            <w:webHidden/>
+          </w:rPr>
+          <w:fldChar w:fldCharType="separate"/>
+        </w:r>
+        <w:r>
+          <w:rPr>
+            <w:noProof/>
+            <w:webHidden/>
+          </w:rPr>
+          <w:t>10</w:t>
+        </w:r>
+        <w:r>
+          <w:rPr>
+            <w:noProof/>
+            <w:webHidden/>
+          </w:rPr>
+          <w:fldChar w:fldCharType="end"/>
+        </w:r>
+      </w:hyperlink>
+    </w:p>
+    <w:p>
+      <w:pPr>
+        <w:pStyle w:val="TableofFigures"/>
+        <w:tabs>
+          <w:tab w:val="right" w:leader="dot" w:pos="9350"/>
+        </w:tabs>
+        <w:rPr>
+          <w:rFonts w:eastAsiaTheme="minorEastAsia"/>
+          <w:noProof/>
+          <w:lang w:val="sr-Latn-RS" w:eastAsia="sr-Latn-RS"/>
+        </w:rPr>
+      </w:pPr>
+      <w:hyperlink w:anchor="_Toc164370418" w:history="1">
         <w:r>
           <w:rPr>
             <w:rStyle w:val="Hyperlink"/>
@@ -2009,7 +2094,7 @@
             <w:noProof/>
             <w:webHidden/>
           </w:rPr>
-          <w:instrText xml:space="preserve"> PAGEREF _Toc164245649 \h </w:instrText>
+          <w:instrText xml:space="preserve"> PAGEREF _Toc164370418 \h </w:instrText>
         </w:r>
         <w:r>
           <w:rPr>
@@ -2029,7 +2114,7 @@
             <w:noProof/>
             <w:webHidden/>
           </w:rPr>
-          <w:t>8</w:t>
+          <w:t>10</w:t>
         </w:r>
         <w:r>
           <w:rPr>
@@ -2062,7 +2147,7 @@
           <w:szCs w:val="32"/>
         </w:rPr>
       </w:pPr>
-      <w:bookmarkStart w:id="2" w:name="_Toc164245627"/>
+      <w:bookmarkStart w:id="2" w:name="_Toc164370395"/>
       <w:r>
         <w:rPr>
           <w:rFonts w:asciiTheme="majorHAnsi" w:hAnsiTheme="majorHAnsi" w:cstheme="majorHAnsi"/>
@@ -2076,7 +2161,147 @@
       </w:r>
       <w:bookmarkEnd w:id="2"/>
     </w:p>
-    <w:p/>
+    <w:p>
+      <w:r>
+        <w:t>Bodi Bilding Fitnes klub "7 Crowns"</w:t>
+      </w:r>
+      <w:r>
+        <w:t xml:space="preserve">, u daljem tekstu teretana, </w:t>
+      </w:r>
+      <w:r>
+        <w:t xml:space="preserve"> predstavlja centar posvećen poboljšanju zdravlja i fizičke kondicije svojih korisnika. Osnovna delatnost obuhvata personalizovane trening programe, program izgradnje mišića i gubitka masti, grupne treninge, savete o ishrani i bezbednost</w:t>
+      </w:r>
+      <w:r>
+        <w:t xml:space="preserve"> članova</w:t>
+      </w:r>
+      <w:r>
+        <w:t xml:space="preserve">. </w:t>
+      </w:r>
+      <w:r>
+        <w:t>Teretana će</w:t>
+      </w:r>
+      <w:r>
+        <w:t xml:space="preserve"> </w:t>
+      </w:r>
+      <w:r>
+        <w:t xml:space="preserve">se nalazi </w:t>
+      </w:r>
+      <w:r>
+        <w:t>u tržnom centru “Queen”</w:t>
+      </w:r>
+      <w:r>
+        <w:t>, a vlasnik je Nikola Milanović sa 100% vlasništva.</w:t>
+      </w:r>
+    </w:p>
+    <w:p>
+      <w:r>
+        <w:t xml:space="preserve">Ciljno tržište su mlade osobe, stariji početnici, profesionalci i sportisti koji traže specifične programe treninga i podršku u očuvanju zdravlja. </w:t>
+      </w:r>
+      <w:r>
+        <w:t>Postoji mnogobrojna konkurencija</w:t>
+      </w:r>
+      <w:r>
+        <w:t>, ali</w:t>
+      </w:r>
+      <w:r>
+        <w:t xml:space="preserve"> i</w:t>
+      </w:r>
+      <w:r>
+        <w:t xml:space="preserve"> prostor za rast i napredak kroz personalizovane programe i kvalitetnu uslugu. </w:t>
+      </w:r>
+      <w:r>
+        <w:t>Teretana</w:t>
+      </w:r>
+      <w:r>
+        <w:t xml:space="preserve"> je identifikova</w:t>
+      </w:r>
+      <w:r>
+        <w:t xml:space="preserve">la </w:t>
+      </w:r>
+      <w:r>
+        <w:t>potrebe svoje ciljne grupe i prilagodio usluge kako bi odgovarale njihovim potrebama i ciljevima.</w:t>
+      </w:r>
+    </w:p>
+    <w:p>
+      <w:r>
+        <w:t>Kreiran je</w:t>
+      </w:r>
+      <w:r>
+        <w:t xml:space="preserve"> sveobuhvatan marketing program koji uključuje aktivnosti na društvenim mrežama, lokalne reklame, online oglašavanje i partnerske s</w:t>
+      </w:r>
+      <w:r>
+        <w:t>a</w:t>
+      </w:r>
+      <w:r>
+        <w:t xml:space="preserve">radnje. Kroz ove aktivnosti, </w:t>
+      </w:r>
+      <w:r>
+        <w:t>teretana</w:t>
+      </w:r>
+      <w:r>
+        <w:t xml:space="preserve"> planira privući ciljne grupe i povećati svest o svojim uslugama. Takođe, </w:t>
+      </w:r>
+      <w:r>
+        <w:t>teretana</w:t>
+      </w:r>
+      <w:r>
+        <w:t xml:space="preserve"> će koristiti promotivne aktivnosti poput otvorenih </w:t>
+      </w:r>
+      <w:r>
+        <w:t>vrata</w:t>
+      </w:r>
+      <w:r>
+        <w:t xml:space="preserve"> i specijalnih ponuda kako bi privuk</w:t>
+      </w:r>
+      <w:r>
+        <w:t>la</w:t>
+      </w:r>
+      <w:r>
+        <w:t xml:space="preserve"> nove članove.</w:t>
+      </w:r>
+    </w:p>
+    <w:p>
+      <w:r>
+        <w:t>Teretana</w:t>
+      </w:r>
+      <w:r>
+        <w:t xml:space="preserve"> se oslanja na demokratski stil vođenja, organizovanu strukturu i razvoj zaposlenih kroz obuke i podršku. Odluke se donose kroz timski rad i analizu relevantnih podataka. SWOT analiza identifikuje snage kao što su personalizovani programi i moderna oprema, ali i slabosti poput</w:t>
+      </w:r>
+      <w:r>
+        <w:t xml:space="preserve"> mogućih</w:t>
+      </w:r>
+      <w:r>
+        <w:t xml:space="preserve"> visokih cena i nedostatka prepoznatljivosti brenda. Klub vidi mogućnosti za rast kroz povećanu svest o zdravlju, dok pretnje uključuju konkurenciju i ekonomske promene.</w:t>
+      </w:r>
+    </w:p>
+    <w:p>
+      <w:r>
+        <w:t xml:space="preserve">Bodi Bilding Fitnes klub "7 Crowns" ima jasnu viziju za uspeh na tržištu fitness industrije kroz pružanje vrhunske usluge, razvoj zaposlenih i pažljiv odabir marketinških strategija. Verujemo da smo spremni za uspeh na tržištu i ostvarivanje dugoročnih ciljeva. </w:t>
+      </w:r>
+      <w:r>
+        <w:t>Teretana</w:t>
+      </w:r>
+      <w:r>
+        <w:t xml:space="preserve"> je sprem</w:t>
+      </w:r>
+      <w:r>
+        <w:t xml:space="preserve">na </w:t>
+      </w:r>
+      <w:r>
+        <w:t xml:space="preserve">da pruži podršku svojim </w:t>
+      </w:r>
+      <w:r>
+        <w:t>članovima</w:t>
+      </w:r>
+      <w:r>
+        <w:t xml:space="preserve"> u postizanju njihovih ciljeva i očuvanju zdravog načina života.</w:t>
+      </w:r>
+    </w:p>
+    <w:p>
+      <w:r>
+        <w:br w:type="page"/>
+      </w:r>
+    </w:p>
     <w:p>
       <w:pPr>
         <w:pStyle w:val="Heading2"/>
@@ -2089,7 +2314,7 @@
           <w:szCs w:val="32"/>
         </w:rPr>
       </w:pPr>
-      <w:bookmarkStart w:id="3" w:name="_Toc164245628"/>
+      <w:bookmarkStart w:id="3" w:name="_Toc164370396"/>
       <w:r>
         <w:rPr>
           <w:rFonts w:asciiTheme="majorHAnsi" w:hAnsiTheme="majorHAnsi" w:cstheme="majorHAnsi"/>
@@ -2098,17 +2323,17 @@
           <w:sz w:val="32"/>
           <w:szCs w:val="32"/>
         </w:rPr>
+        <w:lastRenderedPageBreak/>
         <w:t>Uvod</w:t>
       </w:r>
       <w:bookmarkEnd w:id="3"/>
     </w:p>
-    <w:p/>
     <w:p>
       <w:pPr>
         <w:pStyle w:val="Heading2"/>
       </w:pPr>
       <w:bookmarkStart w:id="4" w:name="_Ref163041281"/>
-      <w:bookmarkStart w:id="5" w:name="_Toc164245629"/>
+      <w:bookmarkStart w:id="5" w:name="_Toc164370397"/>
       <w:r>
         <w:t xml:space="preserve">O </w:t>
       </w:r>
@@ -2214,8 +2439,48 @@
             <w:tcW w:w="4675" w:type="dxa"/>
           </w:tcPr>
           <w:p>
+            <w:pPr>
+              <w:shd w:val="clear" w:color="auto" w:fill="FFFFFF"/>
+              <w:rPr>
+                <w:rFonts w:eastAsia="Times New Roman" w:cstheme="minorHAnsi"/>
+                <w:color w:val="0D0D0D"/>
+                <w:kern w:val="0"/>
+                <w:lang w:val="sr-Latn-RS" w:eastAsia="sr-Latn-RS"/>
+                <w14:ligatures w14:val="none"/>
+              </w:rPr>
+            </w:pPr>
             <w:r>
-              <w:t>9313</w:t>
+              <w:t xml:space="preserve">9313 </w:t>
+            </w:r>
+            <w:r>
+              <w:rPr>
+                <w:rFonts w:eastAsia="Times New Roman" w:cstheme="minorHAnsi"/>
+                <w:color w:val="0D0D0D"/>
+                <w:kern w:val="0"/>
+                <w:lang w:val="sr-Latn-RS" w:eastAsia="sr-Latn-RS"/>
+                <w14:ligatures w14:val="none"/>
+              </w:rPr>
+              <w:t>(</w:t>
+            </w:r>
+            <w:r>
+              <w:rPr>
+                <w:rFonts w:eastAsia="Times New Roman" w:cstheme="minorHAnsi"/>
+                <w:color w:val="0D0D0D"/>
+                <w:kern w:val="0"/>
+                <w:lang w:val="sr-Latn-RS" w:eastAsia="sr-Latn-RS"/>
+                <w14:ligatures w14:val="none"/>
+              </w:rPr>
+              <w:t>Delatnost fitnes klubova</w:t>
+            </w:r>
+            <w:r>
+              <w:rPr>
+                <w:rFonts w:eastAsia="Times New Roman" w:cstheme="minorHAnsi"/>
+                <w:color w:val="0D0D0D"/>
+                <w:kern w:val="0"/>
+                <w:lang w:val="sr-Latn-RS" w:eastAsia="sr-Latn-RS"/>
+                <w14:ligatures w14:val="none"/>
+              </w:rPr>
+              <w:t>)</w:t>
             </w:r>
           </w:p>
         </w:tc>
@@ -2226,7 +2491,7 @@
       <w:pPr>
         <w:pStyle w:val="Heading2"/>
       </w:pPr>
-      <w:bookmarkStart w:id="6" w:name="_Toc164245630"/>
+      <w:bookmarkStart w:id="6" w:name="_Toc164370398"/>
       <w:r>
         <w:t>Opis usluge</w:t>
       </w:r>
@@ -2252,10 +2517,7 @@
         <w:t>lub</w:t>
       </w:r>
       <w:r>
-        <w:t xml:space="preserve">, u daljem tekstu “teretana”, </w:t>
-      </w:r>
-      <w:r>
-        <w:t xml:space="preserve">je </w:t>
+        <w:t xml:space="preserve">, u daljem tekstu “teretana”, je </w:t>
       </w:r>
       <w:r>
         <w:t xml:space="preserve">centar posvećen pomoći pojedincima da ostvare svoje </w:t>
@@ -2272,8 +2534,10 @@
       <w:r>
         <w:t>zdravlja.</w:t>
       </w:r>
-      <w:r>
-        <w:t xml:space="preserve"> Usluge koje će teretana pružati:</w:t>
+    </w:p>
+    <w:p>
+      <w:r>
+        <w:t>Usluge koje će teretana pružati:</w:t>
       </w:r>
     </w:p>
     <w:p>
@@ -2311,7 +2575,7 @@
           <w:kern w:val="0"/>
           <w14:ligatures w14:val="none"/>
         </w:rPr>
-        <w:t>t</w:t>
+        <w:t>T</w:t>
       </w:r>
       <w:r>
         <w:rPr>
@@ -2333,7 +2597,7 @@
           <w:kern w:val="0"/>
           <w14:ligatures w14:val="none"/>
         </w:rPr>
-        <w:t>p</w:t>
+        <w:t>P</w:t>
       </w:r>
       <w:r>
         <w:rPr>
@@ -2468,7 +2732,7 @@
           <w:kern w:val="0"/>
           <w14:ligatures w14:val="none"/>
         </w:rPr>
-        <w:t>i</w:t>
+        <w:t>I</w:t>
       </w:r>
       <w:r>
         <w:rPr>
@@ -2490,7 +2754,7 @@
           <w:kern w:val="0"/>
           <w14:ligatures w14:val="none"/>
         </w:rPr>
-        <w:t>m</w:t>
+        <w:t>M</w:t>
       </w:r>
       <w:r>
         <w:rPr>
@@ -2534,7 +2798,7 @@
           <w:kern w:val="0"/>
           <w14:ligatures w14:val="none"/>
         </w:rPr>
-        <w:t>g</w:t>
+        <w:t>G</w:t>
       </w:r>
       <w:r>
         <w:rPr>
@@ -2578,7 +2842,7 @@
           <w:kern w:val="0"/>
           <w14:ligatures w14:val="none"/>
         </w:rPr>
-        <w:t>m</w:t>
+        <w:t>M</w:t>
       </w:r>
       <w:r>
         <w:rPr>
@@ -2767,7 +3031,7 @@
           <w:kern w:val="0"/>
           <w14:ligatures w14:val="none"/>
         </w:rPr>
-        <w:t>t</w:t>
+        <w:t>T</w:t>
       </w:r>
       <w:r>
         <w:rPr>
@@ -2898,7 +3162,6 @@
           <w:kern w:val="0"/>
           <w14:ligatures w14:val="none"/>
         </w:rPr>
-        <w:lastRenderedPageBreak/>
         <w:t xml:space="preserve">Saveti o </w:t>
       </w:r>
       <w:r>
@@ -2910,7 +3173,7 @@
           <w:kern w:val="0"/>
           <w14:ligatures w14:val="none"/>
         </w:rPr>
-        <w:t>i</w:t>
+        <w:t>I</w:t>
       </w:r>
       <w:r>
         <w:rPr>
@@ -2998,7 +3261,8 @@
           <w:kern w:val="0"/>
           <w14:ligatures w14:val="none"/>
         </w:rPr>
-        <w:t>Bezbednost:</w:t>
+        <w:lastRenderedPageBreak/>
+        <w:t>Saveti o Bezbednost:</w:t>
       </w:r>
     </w:p>
     <w:p>
@@ -3099,7 +3363,7 @@
           <w:szCs w:val="32"/>
         </w:rPr>
       </w:pPr>
-      <w:bookmarkStart w:id="7" w:name="_Toc164245631"/>
+      <w:bookmarkStart w:id="7" w:name="_Toc164370399"/>
       <w:r>
         <w:rPr>
           <w:rFonts w:asciiTheme="majorHAnsi" w:hAnsiTheme="majorHAnsi" w:cstheme="majorHAnsi"/>
@@ -3156,24 +3420,15 @@
       <w:pPr>
         <w:pStyle w:val="Heading2"/>
       </w:pPr>
-      <w:bookmarkStart w:id="8" w:name="_Toc164245632"/>
-      <w:r>
-        <w:t>Analiza lokacij</w:t>
-      </w:r>
-      <w:r>
-        <w:t>e</w:t>
+      <w:bookmarkStart w:id="8" w:name="_Toc164370400"/>
+      <w:r>
+        <w:t>Analiza lokacije</w:t>
       </w:r>
       <w:bookmarkEnd w:id="8"/>
     </w:p>
     <w:p>
       <w:r>
-        <w:t>Teretana</w:t>
-      </w:r>
-      <w:r>
-        <w:t xml:space="preserve"> će se nalaziti u tržnom centru “Queen” u samom centru grada, odmah pored knjižare “Laguna”</w:t>
-      </w:r>
-      <w:r>
-        <w:t xml:space="preserve"> u Omladinskoj ulici.</w:t>
+        <w:t>Teretana će se nalaziti u tržnom centru “Queen” u samom centru grada, odmah pored knjižare “Laguna” u Omladinskoj ulici.</w:t>
       </w:r>
       <w:r>
         <w:t xml:space="preserve"> Lokacija</w:t>
@@ -3185,10 +3440,7 @@
         <w:t xml:space="preserve"> unutar tržnog centra.</w:t>
       </w:r>
       <w:r>
-        <w:t xml:space="preserve"> U blizini se nalazi samo jedna teretana pod nazivom “Olympia”, ali ona neće predstavljati veliku konkurenciju našoj teretani koja će biti mnogo veća i pristupačnija samim korisnicima. Tržni centar je opremljen video nadzorom što će smanjiti naše troškove ali i povećati bezbednost same teretane.</w:t>
-      </w:r>
-      <w:r>
-        <w:t xml:space="preserve"> Prostor našeg lokala je velike površine čime će omogućiti uvođenje i korišćenje velikog broja mašina i sprava za vežbanje.</w:t>
+        <w:t xml:space="preserve"> U blizini se nalazi samo jedna teretana pod nazivom “Olympia”, ali ona neće predstavljati veliku konkurenciju našoj teretani koja će biti mnogo veća i pristupačnija samim korisnicima. Tržni centar je opremljen video nadzorom što će smanjiti naše troškove ali i povećati bezbednost same teretane. Prostor našeg lokala je velike površine čime će omogućiti uvođenje i korišćenje velikog broja mašina i sprava za vežbanje.</w:t>
       </w:r>
     </w:p>
     <w:p>
@@ -3205,7 +3457,7 @@
           <w14:ligatures w14:val="none"/>
         </w:rPr>
       </w:pPr>
-      <w:bookmarkStart w:id="9" w:name="_Toc164245633"/>
+      <w:bookmarkStart w:id="9" w:name="_Toc164370401"/>
       <w:r>
         <w:t>Analiza ciljnog tržišta</w:t>
       </w:r>
@@ -3224,16 +3476,22 @@
         <w:t>Ciljno tržište</w:t>
       </w:r>
       <w:r>
-        <w:t xml:space="preserve"> naše teretane će biti M</w:t>
-      </w:r>
-      <w:r>
-        <w:t>lade osobe, Stariji početnici</w:t>
-      </w:r>
-      <w:r>
-        <w:t xml:space="preserve">, </w:t>
-      </w:r>
-      <w:r>
-        <w:t>Profesionalci </w:t>
+        <w:t xml:space="preserve"> naše teretane će biti m</w:t>
+      </w:r>
+      <w:r>
+        <w:t xml:space="preserve">lade osobe, </w:t>
+      </w:r>
+      <w:r>
+        <w:t>s</w:t>
+      </w:r>
+      <w:r>
+        <w:t>tariji početnici</w:t>
+      </w:r>
+      <w:r>
+        <w:t>, p</w:t>
+      </w:r>
+      <w:r>
+        <w:t>rofesionalci </w:t>
       </w:r>
       <w:r>
         <w:t xml:space="preserve">kao i svi </w:t>
@@ -3272,10 +3530,7 @@
         <w:t xml:space="preserve">mala, </w:t>
       </w:r>
       <w:r>
-        <w:t xml:space="preserve">ali nam omogućava da brzo napredujemo </w:t>
-      </w:r>
-      <w:r>
-        <w:t>na već razvijenom tržištu</w:t>
+        <w:t>ali nam omogućava da brzo napredujemo na već razvijenom tržištu</w:t>
       </w:r>
       <w:r>
         <w:t>.</w:t>
@@ -3295,7 +3550,7 @@
       <w:pPr>
         <w:pStyle w:val="Heading2"/>
       </w:pPr>
-      <w:bookmarkStart w:id="10" w:name="_Toc164245634"/>
+      <w:bookmarkStart w:id="10" w:name="_Toc164370402"/>
       <w:r>
         <w:t>Konkurencija</w:t>
       </w:r>
@@ -3303,7 +3558,7 @@
     </w:p>
     <w:p>
       <w:r>
-        <w:t>Naša teretana ulazi na tržište koje već ima određen broj konkurenata. Glavna konkurencija u našem području je teretana "Olympia", koja se takođe nalazi u istom tržnom centru. Ipak, imamo jasne strategije kako se izdvojiti i pružiti bolju uslugu našim korisnicima.</w:t>
+        <w:t>Naša teretana ulazi na tržište koje već ima određen broj konkurenata. Glavna konkurencija u našem području je teretana "Olympia", koja se nalazi u istom tržnom centru. Ipak, imamo jasne strategije kako se izdvojiti i pružiti bolju uslugu našim korisnicima.</w:t>
       </w:r>
     </w:p>
     <w:p>
@@ -3336,34 +3591,7 @@
         </w:numPr>
       </w:pPr>
       <w:r>
-        <w:t>Prednosti:</w:t>
-      </w:r>
-      <w:r>
-        <w:t xml:space="preserve"> "Olympia" je već prisutna na tržištu i ima </w:t>
-      </w:r>
-      <w:r>
-        <w:t>veliki</w:t>
-      </w:r>
-      <w:r>
-        <w:t xml:space="preserve"> broj stalnih članova. Njihov</w:t>
-      </w:r>
-      <w:r>
-        <w:t>o</w:t>
-      </w:r>
-      <w:r>
-        <w:t xml:space="preserve"> </w:t>
-      </w:r>
-      <w:r>
-        <w:t>prisustvo</w:t>
-      </w:r>
-      <w:r>
-        <w:t xml:space="preserve"> može biti prednost jer su već prepoznati </w:t>
-      </w:r>
-      <w:r>
-        <w:t>na tržištu</w:t>
-      </w:r>
-      <w:r>
-        <w:t>.</w:t>
+        <w:t>Prednosti: "Olympia" je već prisutna na tržištu i ima veliki broj stalnih članova. Njihovo prisustvo može biti prednost jer su već prepoznati na tržištu.</w:t>
       </w:r>
     </w:p>
     <w:p>
@@ -3375,25 +3603,7 @@
         </w:numPr>
       </w:pPr>
       <w:r>
-        <w:t xml:space="preserve">Slabosti: Lokacija teretane "Olympia" nije najpovoljnija unutar tržnog centra, što može ograničiti njihovu vidljivost i </w:t>
-      </w:r>
-      <w:r>
-        <w:t>dostupnost</w:t>
-      </w:r>
-      <w:r>
-        <w:t xml:space="preserve"> korisnicima. Takođe, analize pokazuju da su neki korisnici nezadovoljni nedostatkom personal</w:t>
-      </w:r>
-      <w:r>
-        <w:t>izovanih</w:t>
-      </w:r>
-      <w:r>
-        <w:t xml:space="preserve"> programa treninga i nedovoljnom pažnjom trenera prema pojedincima</w:t>
-      </w:r>
-      <w:r>
-        <w:t>, kao i nedostatkom same opreme</w:t>
-      </w:r>
-      <w:r>
-        <w:t>.</w:t>
+        <w:t>Slabosti: Lokacija teretane "Olympia" nije najpovoljnija unutar tržnog centra, što može ograničiti njihovu vidljivost i dostupnost korisnicima. Takođe, analize pokazuju da su neki korisnici nezadovoljni nedostatkom personalizovanih programa treninga i nedovoljnom pažnjom trenera prema pojedincima, kao i nedostatkom same opreme.</w:t>
       </w:r>
     </w:p>
     <w:p>
@@ -3405,32 +3615,7 @@
         </w:numPr>
       </w:pPr>
       <w:r>
-        <w:lastRenderedPageBreak/>
-        <w:t xml:space="preserve">Strategije </w:t>
-      </w:r>
-      <w:r>
-        <w:t>napredovanja</w:t>
-      </w:r>
-      <w:r>
-        <w:t>: Naša teretana će se istaknuti kroz personaliz</w:t>
-      </w:r>
-      <w:r>
-        <w:t>ovane</w:t>
-      </w:r>
-      <w:r>
-        <w:t xml:space="preserve"> trening programe i intenzivan fokus na individualne ciljeve korisnika. Takođe, imaćemo širi spektar grupnih treninga koji će biti prilagođeni svim nivoima kondicije, čime ćemo privući </w:t>
-      </w:r>
-      <w:r>
-        <w:t>sve tipove</w:t>
-      </w:r>
-      <w:r>
-        <w:t xml:space="preserve"> publik</w:t>
-      </w:r>
-      <w:r>
-        <w:t>e</w:t>
-      </w:r>
-      <w:r>
-        <w:t>. Pored toga, naša lokacija unutar tržnog centra "Queen" garantuje veću vidljivost i pristupačnost.</w:t>
+        <w:t>Strategije napredovanja: Naša teretana će se istaknuti kroz personalizovane trening programe i intenzivan fokus na individualne ciljeve korisnika. Takođe, imaćemo širi spektar grupnih treninga koji će biti prilagođeni svim nivoima kondicije, čime ćemo privući sve tipove publike. Pored toga, naša lokacija unutar tržnog centra "Queen" garantuje veću vidljivost i pristupačnost.</w:t>
       </w:r>
     </w:p>
     <w:p>
@@ -3442,6 +3627,7 @@
         </w:numPr>
       </w:pPr>
       <w:r>
+        <w:lastRenderedPageBreak/>
         <w:t>Cene: Cenovna politika će biti konkurentna, ali će istovremeno odražavati visoku vrednost koju pružamo kroz programe i kvalitetnu opremu.</w:t>
       </w:r>
     </w:p>
@@ -3481,28 +3667,7 @@
         </w:numPr>
       </w:pPr>
       <w:r>
-        <w:t xml:space="preserve">Takođe postoje i druge </w:t>
-      </w:r>
-      <w:r>
-        <w:t>teretan</w:t>
-      </w:r>
-      <w:r>
-        <w:t xml:space="preserve">e </w:t>
-      </w:r>
-      <w:r>
-        <w:t>u gradu koje nude slične usluge. Međutim, naš</w:t>
-      </w:r>
-      <w:r>
-        <w:t xml:space="preserve">i </w:t>
-      </w:r>
-      <w:r>
-        <w:t>moderni objekti</w:t>
-      </w:r>
-      <w:r>
-        <w:t>, kvalitetna oprema</w:t>
-      </w:r>
-      <w:r>
-        <w:t xml:space="preserve"> i fokus na sigurnost čine nas atraktivnim izborom za ciljnu publiku.</w:t>
+        <w:t>Takođe postoje i druge teretane u gradu koje nude slične usluge. Međutim, naši moderni objekti, kvalitetna oprema i fokus na sigurnost čine nas atraktivnim izborom za ciljnu publiku.</w:t>
       </w:r>
     </w:p>
     <w:p>
@@ -3514,31 +3679,7 @@
         </w:numPr>
       </w:pPr>
       <w:r>
-        <w:t xml:space="preserve">Aktivnosti za </w:t>
-      </w:r>
-      <w:r>
-        <w:t xml:space="preserve">konkurente </w:t>
-      </w:r>
-      <w:r>
-        <w:t>će uključivati praćenje njihovih marketinških strategija, cenovne politike, kvalitet</w:t>
-      </w:r>
-      <w:r>
-        <w:t>a</w:t>
-      </w:r>
-      <w:r>
-        <w:t xml:space="preserve"> uslug</w:t>
-      </w:r>
-      <w:r>
-        <w:t>a</w:t>
-      </w:r>
-      <w:r>
-        <w:t xml:space="preserve"> i povratnih informacija korisnika kako bismo stalno poboljšavali </w:t>
-      </w:r>
-      <w:r>
-        <w:t xml:space="preserve">svoju </w:t>
-      </w:r>
-      <w:r>
-        <w:t>ponudu i razlikovali se na tržištu.</w:t>
+        <w:t>Aktivnosti za konkurente će uključivati praćenje njihovih marketinških strategija, cenovne politike, kvaliteta usluga i povratnih informacija korisnika kako bismo stalno poboljšavali svoju ponudu i razlikovali se na tržištu.</w:t>
       </w:r>
     </w:p>
     <w:p>
@@ -3577,62 +3718,14 @@
         </w:numPr>
       </w:pPr>
       <w:r>
-        <w:t>Kroz kvalitetnu uslugu, personaliz</w:t>
-      </w:r>
-      <w:r>
-        <w:t>ovane</w:t>
-      </w:r>
-      <w:r>
-        <w:t xml:space="preserve"> programe i efikasne marketinške strategije, ciljamo na brz rast baze korisnika i osvajanje tržišnog </w:t>
-      </w:r>
-      <w:r>
-        <w:t>udela</w:t>
-      </w:r>
-      <w:r>
-        <w:t xml:space="preserve">. Takođe, planiramo </w:t>
-      </w:r>
-      <w:r>
-        <w:t>sarađivati</w:t>
-      </w:r>
-      <w:r>
-        <w:t xml:space="preserve"> s</w:t>
-      </w:r>
-      <w:r>
-        <w:t>a</w:t>
-      </w:r>
-      <w:r>
-        <w:t xml:space="preserve"> lokalnim partnerima poput nutricionista</w:t>
-      </w:r>
-      <w:r>
-        <w:t xml:space="preserve">, </w:t>
-      </w:r>
-      <w:r>
-        <w:t xml:space="preserve">wellness centara </w:t>
-      </w:r>
-      <w:r>
-        <w:t xml:space="preserve">i distributera </w:t>
-      </w:r>
-      <w:r>
-        <w:t xml:space="preserve">kako bismo </w:t>
-      </w:r>
-      <w:r>
-        <w:t xml:space="preserve">svojim korisnicima </w:t>
-      </w:r>
-      <w:r>
-        <w:t>pružili</w:t>
-      </w:r>
-      <w:r>
-        <w:t xml:space="preserve"> najbolje usluge u gradu</w:t>
-      </w:r>
-      <w:r>
-        <w:t>.</w:t>
+        <w:t>Kroz kvalitetnu uslugu, personalizovane programe i efikasne marketinške strategije, ciljamo na brz rast baze korisnika i osvajanje tržišnog udela. Takođe, planiramo sarađivati sa lokalnim partnerima poput nutricionista, wellness centara i distributera kako bismo svojim korisnicima pružili najbolje usluge u gradu.</w:t>
       </w:r>
     </w:p>
     <w:p>
       <w:pPr>
         <w:pStyle w:val="Heading2"/>
       </w:pPr>
-      <w:bookmarkStart w:id="11" w:name="_Toc164245635"/>
+      <w:bookmarkStart w:id="11" w:name="_Toc164370403"/>
       <w:r>
         <w:t>SWOT analiza</w:t>
       </w:r>
@@ -4137,7 +4230,6 @@
           <w:lang w:val="sr-Latn-RS" w:eastAsia="sr-Latn-RS"/>
           <w14:ligatures w14:val="none"/>
         </w:rPr>
-        <w:lastRenderedPageBreak/>
         <w:t>Mogućnost proširenja teretane ili otvaranja dodatnih lokacija u budućnosti.</w:t>
       </w:r>
     </w:p>
@@ -4235,6 +4327,7 @@
           <w:lang w:val="sr-Latn-RS" w:eastAsia="sr-Latn-RS"/>
           <w14:ligatures w14:val="none"/>
         </w:rPr>
+        <w:lastRenderedPageBreak/>
         <w:t>Uticaj ekonomskih promena i sposobnost ljudi da izdvajaju sredstva za članarine.</w:t>
       </w:r>
     </w:p>
@@ -4269,7 +4362,7 @@
       <w:pPr>
         <w:pStyle w:val="Heading2"/>
       </w:pPr>
-      <w:bookmarkStart w:id="12" w:name="_Toc164245636"/>
+      <w:bookmarkStart w:id="12" w:name="_Toc164370404"/>
       <w:r>
         <w:t>Marketing program</w:t>
       </w:r>
@@ -5303,7 +5396,6 @@
           <w:lang w:val="sr-Latn-RS" w:eastAsia="sr-Latn-RS"/>
           <w14:ligatures w14:val="none"/>
         </w:rPr>
-        <w:lastRenderedPageBreak/>
         <w:t xml:space="preserve">Posebne promotivne akcije poput popusta na članarine za prve korisnike ili pakete s dodatnim uslugama kao što su </w:t>
       </w:r>
       <w:r>
@@ -5456,7 +5548,7 @@
           <w:szCs w:val="32"/>
         </w:rPr>
       </w:pPr>
-      <w:bookmarkStart w:id="13" w:name="_Toc164245637"/>
+      <w:bookmarkStart w:id="13" w:name="_Toc164370405"/>
       <w:r>
         <w:rPr>
           <w:rFonts w:asciiTheme="majorHAnsi" w:hAnsiTheme="majorHAnsi" w:cstheme="majorHAnsi"/>
@@ -5465,6 +5557,7 @@
           <w:sz w:val="32"/>
           <w:szCs w:val="32"/>
         </w:rPr>
+        <w:lastRenderedPageBreak/>
         <w:t>Plan proizvodnje</w:t>
       </w:r>
       <w:bookmarkEnd w:id="13"/>
@@ -5473,16 +5566,11 @@
       <w:pPr>
         <w:pStyle w:val="Heading2"/>
       </w:pPr>
-      <w:bookmarkStart w:id="14" w:name="_Toc164245638"/>
+      <w:bookmarkStart w:id="14" w:name="_Toc164370406"/>
       <w:r>
         <w:t>Osnovna sredstva sa cenom</w:t>
       </w:r>
       <w:bookmarkEnd w:id="14"/>
-    </w:p>
-    <w:p>
-      <w:r>
-        <w:t>Gotovinski tok</w:t>
-      </w:r>
     </w:p>
     <w:tbl>
       <w:tblPr>
@@ -5491,335 +5579,417 @@
         <w:tblLook w:val="04A0" w:firstRow="1" w:lastRow="0" w:firstColumn="1" w:lastColumn="0" w:noHBand="0" w:noVBand="1"/>
       </w:tblPr>
       <w:tblGrid>
-        <w:gridCol w:w="926"/>
-        <w:gridCol w:w="640"/>
-        <w:gridCol w:w="645"/>
-        <w:gridCol w:w="649"/>
-        <w:gridCol w:w="650"/>
-        <w:gridCol w:w="646"/>
-        <w:gridCol w:w="650"/>
-        <w:gridCol w:w="653"/>
-        <w:gridCol w:w="657"/>
-        <w:gridCol w:w="649"/>
-        <w:gridCol w:w="645"/>
-        <w:gridCol w:w="649"/>
-        <w:gridCol w:w="653"/>
-        <w:gridCol w:w="638"/>
+        <w:gridCol w:w="715"/>
+        <w:gridCol w:w="2401"/>
+        <w:gridCol w:w="1558"/>
+        <w:gridCol w:w="1558"/>
+        <w:gridCol w:w="1559"/>
+        <w:gridCol w:w="1559"/>
       </w:tblGrid>
       <w:tr>
         <w:tc>
           <w:tcPr>
-            <w:tcW w:w="667" w:type="dxa"/>
+            <w:tcW w:w="715" w:type="dxa"/>
+          </w:tcPr>
+          <w:p>
+            <w:pPr>
+              <w:jc w:val="center"/>
+            </w:pPr>
+            <w:r>
+              <w:t>R.B.</w:t>
+            </w:r>
+          </w:p>
+        </w:tc>
+        <w:tc>
+          <w:tcPr>
+            <w:tcW w:w="2401" w:type="dxa"/>
           </w:tcPr>
           <w:p>
             <w:r>
-              <w:t>Meseci</w:t>
+              <w:t>Vrsta opreme</w:t>
             </w:r>
           </w:p>
         </w:tc>
         <w:tc>
           <w:tcPr>
-            <w:tcW w:w="667" w:type="dxa"/>
+            <w:tcW w:w="1558" w:type="dxa"/>
           </w:tcPr>
           <w:p>
             <w:r>
-              <w:t>I</w:t>
+              <w:t>Jedinica mere</w:t>
             </w:r>
           </w:p>
         </w:tc>
         <w:tc>
           <w:tcPr>
-            <w:tcW w:w="668" w:type="dxa"/>
+            <w:tcW w:w="1558" w:type="dxa"/>
           </w:tcPr>
           <w:p>
             <w:r>
-              <w:t>II</w:t>
+              <w:t>Količina</w:t>
             </w:r>
           </w:p>
         </w:tc>
         <w:tc>
           <w:tcPr>
-            <w:tcW w:w="668" w:type="dxa"/>
+            <w:tcW w:w="1559" w:type="dxa"/>
           </w:tcPr>
           <w:p>
             <w:r>
-              <w:t>III</w:t>
+              <w:t>Nabavna cena</w:t>
             </w:r>
           </w:p>
         </w:tc>
         <w:tc>
           <w:tcPr>
-            <w:tcW w:w="668" w:type="dxa"/>
+            <w:tcW w:w="1559" w:type="dxa"/>
           </w:tcPr>
           <w:p>
             <w:r>
-              <w:t>IV</w:t>
+              <w:t>Vrednost (eur)</w:t>
             </w:r>
           </w:p>
         </w:tc>
-        <w:tc>
-          <w:tcPr>
-            <w:tcW w:w="668" w:type="dxa"/>
+      </w:tr>
+      <w:tr>
+        <w:tc>
+          <w:tcPr>
+            <w:tcW w:w="715" w:type="dxa"/>
+          </w:tcPr>
+          <w:p>
+            <w:pPr>
+              <w:jc w:val="center"/>
+            </w:pPr>
+            <w:r>
+              <w:t>1</w:t>
+            </w:r>
+          </w:p>
+        </w:tc>
+        <w:tc>
+          <w:tcPr>
+            <w:tcW w:w="2401" w:type="dxa"/>
+          </w:tcPr>
+          <w:p/>
+        </w:tc>
+        <w:tc>
+          <w:tcPr>
+            <w:tcW w:w="1558" w:type="dxa"/>
           </w:tcPr>
           <w:p>
             <w:r>
-              <w:t>V</w:t>
+              <w:t>Kom</w:t>
             </w:r>
           </w:p>
         </w:tc>
         <w:tc>
           <w:tcPr>
-            <w:tcW w:w="668" w:type="dxa"/>
+            <w:tcW w:w="1558" w:type="dxa"/>
+          </w:tcPr>
+          <w:p/>
+        </w:tc>
+        <w:tc>
+          <w:tcPr>
+            <w:tcW w:w="1559" w:type="dxa"/>
+          </w:tcPr>
+          <w:p/>
+        </w:tc>
+        <w:tc>
+          <w:tcPr>
+            <w:tcW w:w="1559" w:type="dxa"/>
+          </w:tcPr>
+          <w:p/>
+        </w:tc>
+      </w:tr>
+      <w:tr>
+        <w:tc>
+          <w:tcPr>
+            <w:tcW w:w="715" w:type="dxa"/>
+          </w:tcPr>
+          <w:p>
+            <w:pPr>
+              <w:jc w:val="center"/>
+            </w:pPr>
+            <w:r>
+              <w:t>2</w:t>
+            </w:r>
+          </w:p>
+        </w:tc>
+        <w:tc>
+          <w:tcPr>
+            <w:tcW w:w="2401" w:type="dxa"/>
+          </w:tcPr>
+          <w:p/>
+        </w:tc>
+        <w:tc>
+          <w:tcPr>
+            <w:tcW w:w="1558" w:type="dxa"/>
           </w:tcPr>
           <w:p>
             <w:r>
-              <w:t>VI</w:t>
+              <w:t>Kom</w:t>
             </w:r>
           </w:p>
         </w:tc>
         <w:tc>
           <w:tcPr>
-            <w:tcW w:w="668" w:type="dxa"/>
+            <w:tcW w:w="1558" w:type="dxa"/>
+          </w:tcPr>
+          <w:p/>
+        </w:tc>
+        <w:tc>
+          <w:tcPr>
+            <w:tcW w:w="1559" w:type="dxa"/>
+          </w:tcPr>
+          <w:p/>
+        </w:tc>
+        <w:tc>
+          <w:tcPr>
+            <w:tcW w:w="1559" w:type="dxa"/>
+          </w:tcPr>
+          <w:p/>
+        </w:tc>
+      </w:tr>
+      <w:tr>
+        <w:tc>
+          <w:tcPr>
+            <w:tcW w:w="715" w:type="dxa"/>
+          </w:tcPr>
+          <w:p>
+            <w:pPr>
+              <w:jc w:val="center"/>
+            </w:pPr>
+            <w:r>
+              <w:t>3</w:t>
+            </w:r>
+          </w:p>
+        </w:tc>
+        <w:tc>
+          <w:tcPr>
+            <w:tcW w:w="2401" w:type="dxa"/>
+          </w:tcPr>
+          <w:p/>
+        </w:tc>
+        <w:tc>
+          <w:tcPr>
+            <w:tcW w:w="1558" w:type="dxa"/>
           </w:tcPr>
           <w:p>
             <w:r>
-              <w:t>VII</w:t>
+              <w:t>Kom</w:t>
             </w:r>
           </w:p>
         </w:tc>
         <w:tc>
           <w:tcPr>
-            <w:tcW w:w="668" w:type="dxa"/>
+            <w:tcW w:w="1558" w:type="dxa"/>
+          </w:tcPr>
+          <w:p/>
+        </w:tc>
+        <w:tc>
+          <w:tcPr>
+            <w:tcW w:w="1559" w:type="dxa"/>
+          </w:tcPr>
+          <w:p/>
+        </w:tc>
+        <w:tc>
+          <w:tcPr>
+            <w:tcW w:w="1559" w:type="dxa"/>
+          </w:tcPr>
+          <w:p/>
+        </w:tc>
+      </w:tr>
+      <w:tr>
+        <w:tc>
+          <w:tcPr>
+            <w:tcW w:w="715" w:type="dxa"/>
+          </w:tcPr>
+          <w:p>
+            <w:pPr>
+              <w:jc w:val="center"/>
+            </w:pPr>
+            <w:r>
+              <w:t>4</w:t>
+            </w:r>
+          </w:p>
+        </w:tc>
+        <w:tc>
+          <w:tcPr>
+            <w:tcW w:w="2401" w:type="dxa"/>
+          </w:tcPr>
+          <w:p/>
+        </w:tc>
+        <w:tc>
+          <w:tcPr>
+            <w:tcW w:w="1558" w:type="dxa"/>
           </w:tcPr>
           <w:p>
             <w:r>
-              <w:t>VIII</w:t>
+              <w:t>Kom</w:t>
             </w:r>
           </w:p>
         </w:tc>
         <w:tc>
           <w:tcPr>
-            <w:tcW w:w="668" w:type="dxa"/>
+            <w:tcW w:w="1558" w:type="dxa"/>
+          </w:tcPr>
+          <w:p/>
+        </w:tc>
+        <w:tc>
+          <w:tcPr>
+            <w:tcW w:w="1559" w:type="dxa"/>
+          </w:tcPr>
+          <w:p/>
+        </w:tc>
+        <w:tc>
+          <w:tcPr>
+            <w:tcW w:w="1559" w:type="dxa"/>
+          </w:tcPr>
+          <w:p/>
+        </w:tc>
+      </w:tr>
+      <w:tr>
+        <w:tc>
+          <w:tcPr>
+            <w:tcW w:w="715" w:type="dxa"/>
+          </w:tcPr>
+          <w:p>
+            <w:pPr>
+              <w:jc w:val="center"/>
+            </w:pPr>
+            <w:r>
+              <w:t>5</w:t>
+            </w:r>
+          </w:p>
+        </w:tc>
+        <w:tc>
+          <w:tcPr>
+            <w:tcW w:w="2401" w:type="dxa"/>
+          </w:tcPr>
+          <w:p/>
+        </w:tc>
+        <w:tc>
+          <w:tcPr>
+            <w:tcW w:w="1558" w:type="dxa"/>
           </w:tcPr>
           <w:p>
             <w:r>
-              <w:t>IX</w:t>
+              <w:t>Kom</w:t>
             </w:r>
           </w:p>
         </w:tc>
         <w:tc>
           <w:tcPr>
-            <w:tcW w:w="668" w:type="dxa"/>
+            <w:tcW w:w="1558" w:type="dxa"/>
+          </w:tcPr>
+          <w:p/>
+        </w:tc>
+        <w:tc>
+          <w:tcPr>
+            <w:tcW w:w="1559" w:type="dxa"/>
+          </w:tcPr>
+          <w:p/>
+        </w:tc>
+        <w:tc>
+          <w:tcPr>
+            <w:tcW w:w="1559" w:type="dxa"/>
+          </w:tcPr>
+          <w:p/>
+        </w:tc>
+      </w:tr>
+      <w:tr>
+        <w:tc>
+          <w:tcPr>
+            <w:tcW w:w="715" w:type="dxa"/>
+          </w:tcPr>
+          <w:p>
+            <w:pPr>
+              <w:jc w:val="center"/>
+            </w:pPr>
+            <w:r>
+              <w:t>6</w:t>
+            </w:r>
+          </w:p>
+        </w:tc>
+        <w:tc>
+          <w:tcPr>
+            <w:tcW w:w="2401" w:type="dxa"/>
+          </w:tcPr>
+          <w:p/>
+        </w:tc>
+        <w:tc>
+          <w:tcPr>
+            <w:tcW w:w="1558" w:type="dxa"/>
           </w:tcPr>
           <w:p>
             <w:r>
-              <w:t>X</w:t>
+              <w:t>Kom</w:t>
             </w:r>
           </w:p>
         </w:tc>
         <w:tc>
           <w:tcPr>
-            <w:tcW w:w="668" w:type="dxa"/>
+            <w:tcW w:w="1558" w:type="dxa"/>
+          </w:tcPr>
+          <w:p/>
+        </w:tc>
+        <w:tc>
+          <w:tcPr>
+            <w:tcW w:w="1559" w:type="dxa"/>
+          </w:tcPr>
+          <w:p/>
+        </w:tc>
+        <w:tc>
+          <w:tcPr>
+            <w:tcW w:w="1559" w:type="dxa"/>
+          </w:tcPr>
+          <w:p/>
+        </w:tc>
+      </w:tr>
+      <w:tr>
+        <w:tc>
+          <w:tcPr>
+            <w:tcW w:w="715" w:type="dxa"/>
+          </w:tcPr>
+          <w:p>
+            <w:pPr>
+              <w:jc w:val="center"/>
+            </w:pPr>
+            <w:r>
+              <w:t>7</w:t>
+            </w:r>
+          </w:p>
+        </w:tc>
+        <w:tc>
+          <w:tcPr>
+            <w:tcW w:w="2401" w:type="dxa"/>
+          </w:tcPr>
+          <w:p/>
+        </w:tc>
+        <w:tc>
+          <w:tcPr>
+            <w:tcW w:w="1558" w:type="dxa"/>
           </w:tcPr>
           <w:p>
             <w:r>
-              <w:t>XI</w:t>
+              <w:t>Kom</w:t>
             </w:r>
           </w:p>
         </w:tc>
         <w:tc>
           <w:tcPr>
-            <w:tcW w:w="668" w:type="dxa"/>
-          </w:tcPr>
-          <w:p>
-            <w:r>
-              <w:t>XII</w:t>
-            </w:r>
-          </w:p>
-        </w:tc>
-        <w:tc>
-          <w:tcPr>
-            <w:tcW w:w="668" w:type="dxa"/>
-          </w:tcPr>
-          <w:p/>
-        </w:tc>
-      </w:tr>
-      <w:tr>
-        <w:tc>
-          <w:tcPr>
-            <w:tcW w:w="667" w:type="dxa"/>
-          </w:tcPr>
-          <w:p>
-            <w:r>
-              <w:t>Prihodi</w:t>
-            </w:r>
-          </w:p>
-        </w:tc>
-        <w:tc>
-          <w:tcPr>
-            <w:tcW w:w="667" w:type="dxa"/>
-          </w:tcPr>
-          <w:p/>
-        </w:tc>
-        <w:tc>
-          <w:tcPr>
-            <w:tcW w:w="668" w:type="dxa"/>
-          </w:tcPr>
-          <w:p/>
-        </w:tc>
-        <w:tc>
-          <w:tcPr>
-            <w:tcW w:w="668" w:type="dxa"/>
-          </w:tcPr>
-          <w:p/>
-        </w:tc>
-        <w:tc>
-          <w:tcPr>
-            <w:tcW w:w="668" w:type="dxa"/>
-          </w:tcPr>
-          <w:p/>
-        </w:tc>
-        <w:tc>
-          <w:tcPr>
-            <w:tcW w:w="668" w:type="dxa"/>
-          </w:tcPr>
-          <w:p/>
-        </w:tc>
-        <w:tc>
-          <w:tcPr>
-            <w:tcW w:w="668" w:type="dxa"/>
-          </w:tcPr>
-          <w:p/>
-        </w:tc>
-        <w:tc>
-          <w:tcPr>
-            <w:tcW w:w="668" w:type="dxa"/>
-          </w:tcPr>
-          <w:p/>
-        </w:tc>
-        <w:tc>
-          <w:tcPr>
-            <w:tcW w:w="668" w:type="dxa"/>
-          </w:tcPr>
-          <w:p/>
-        </w:tc>
-        <w:tc>
-          <w:tcPr>
-            <w:tcW w:w="668" w:type="dxa"/>
-          </w:tcPr>
-          <w:p/>
-        </w:tc>
-        <w:tc>
-          <w:tcPr>
-            <w:tcW w:w="668" w:type="dxa"/>
-          </w:tcPr>
-          <w:p/>
-        </w:tc>
-        <w:tc>
-          <w:tcPr>
-            <w:tcW w:w="668" w:type="dxa"/>
-          </w:tcPr>
-          <w:p/>
-        </w:tc>
-        <w:tc>
-          <w:tcPr>
-            <w:tcW w:w="668" w:type="dxa"/>
-          </w:tcPr>
-          <w:p/>
-        </w:tc>
-        <w:tc>
-          <w:tcPr>
-            <w:tcW w:w="668" w:type="dxa"/>
-          </w:tcPr>
-          <w:p/>
-        </w:tc>
-      </w:tr>
-      <w:tr>
-        <w:tc>
-          <w:tcPr>
-            <w:tcW w:w="667" w:type="dxa"/>
-          </w:tcPr>
-          <w:p>
-            <w:r>
-              <w:t>Rashodi</w:t>
-            </w:r>
-          </w:p>
-        </w:tc>
-        <w:tc>
-          <w:tcPr>
-            <w:tcW w:w="667" w:type="dxa"/>
-          </w:tcPr>
-          <w:p/>
-        </w:tc>
-        <w:tc>
-          <w:tcPr>
-            <w:tcW w:w="668" w:type="dxa"/>
-          </w:tcPr>
-          <w:p/>
-        </w:tc>
-        <w:tc>
-          <w:tcPr>
-            <w:tcW w:w="668" w:type="dxa"/>
-          </w:tcPr>
-          <w:p/>
-        </w:tc>
-        <w:tc>
-          <w:tcPr>
-            <w:tcW w:w="668" w:type="dxa"/>
-          </w:tcPr>
-          <w:p/>
-        </w:tc>
-        <w:tc>
-          <w:tcPr>
-            <w:tcW w:w="668" w:type="dxa"/>
-          </w:tcPr>
-          <w:p/>
-        </w:tc>
-        <w:tc>
-          <w:tcPr>
-            <w:tcW w:w="668" w:type="dxa"/>
-          </w:tcPr>
-          <w:p/>
-        </w:tc>
-        <w:tc>
-          <w:tcPr>
-            <w:tcW w:w="668" w:type="dxa"/>
-          </w:tcPr>
-          <w:p/>
-        </w:tc>
-        <w:tc>
-          <w:tcPr>
-            <w:tcW w:w="668" w:type="dxa"/>
-          </w:tcPr>
-          <w:p/>
-        </w:tc>
-        <w:tc>
-          <w:tcPr>
-            <w:tcW w:w="668" w:type="dxa"/>
-          </w:tcPr>
-          <w:p/>
-        </w:tc>
-        <w:tc>
-          <w:tcPr>
-            <w:tcW w:w="668" w:type="dxa"/>
-          </w:tcPr>
-          <w:p/>
-        </w:tc>
-        <w:tc>
-          <w:tcPr>
-            <w:tcW w:w="668" w:type="dxa"/>
-          </w:tcPr>
-          <w:p/>
-        </w:tc>
-        <w:tc>
-          <w:tcPr>
-            <w:tcW w:w="668" w:type="dxa"/>
-          </w:tcPr>
-          <w:p/>
-        </w:tc>
-        <w:tc>
-          <w:tcPr>
-            <w:tcW w:w="668" w:type="dxa"/>
+            <w:tcW w:w="1558" w:type="dxa"/>
+          </w:tcPr>
+          <w:p/>
+        </w:tc>
+        <w:tc>
+          <w:tcPr>
+            <w:tcW w:w="1559" w:type="dxa"/>
+          </w:tcPr>
+          <w:p/>
+        </w:tc>
+        <w:tc>
+          <w:tcPr>
+            <w:tcW w:w="1559" w:type="dxa"/>
           </w:tcPr>
           <w:p/>
         </w:tc>
@@ -5830,7 +6000,7 @@
       <w:pPr>
         <w:pStyle w:val="Heading2"/>
       </w:pPr>
-      <w:bookmarkStart w:id="15" w:name="_Toc164245639"/>
+      <w:bookmarkStart w:id="15" w:name="_Toc164370407"/>
       <w:r>
         <w:t>Količina I cena</w:t>
       </w:r>
@@ -5839,12 +6009,354 @@
       </w:r>
       <w:bookmarkEnd w:id="15"/>
     </w:p>
+    <w:tbl>
+      <w:tblPr>
+        <w:tblStyle w:val="TableGrid"/>
+        <w:tblW w:w="0" w:type="auto"/>
+        <w:tblLook w:val="04A0" w:firstRow="1" w:lastRow="0" w:firstColumn="1" w:lastColumn="0" w:noHBand="0" w:noVBand="1"/>
+      </w:tblPr>
+      <w:tblGrid>
+        <w:gridCol w:w="715"/>
+        <w:gridCol w:w="3025"/>
+        <w:gridCol w:w="1655"/>
+        <w:gridCol w:w="1890"/>
+        <w:gridCol w:w="2065"/>
+      </w:tblGrid>
+      <w:tr>
+        <w:tc>
+          <w:tcPr>
+            <w:tcW w:w="715" w:type="dxa"/>
+          </w:tcPr>
+          <w:p>
+            <w:pPr>
+              <w:jc w:val="center"/>
+            </w:pPr>
+            <w:r>
+              <w:t>R.B.</w:t>
+            </w:r>
+          </w:p>
+        </w:tc>
+        <w:tc>
+          <w:tcPr>
+            <w:tcW w:w="3025" w:type="dxa"/>
+          </w:tcPr>
+          <w:p>
+            <w:r>
+              <w:t>Stavka</w:t>
+            </w:r>
+          </w:p>
+        </w:tc>
+        <w:tc>
+          <w:tcPr>
+            <w:tcW w:w="1655" w:type="dxa"/>
+          </w:tcPr>
+          <w:p>
+            <w:r>
+              <w:t>Jedinica mere</w:t>
+            </w:r>
+          </w:p>
+        </w:tc>
+        <w:tc>
+          <w:tcPr>
+            <w:tcW w:w="1890" w:type="dxa"/>
+          </w:tcPr>
+          <w:p>
+            <w:r>
+              <w:t>Godišnja količina</w:t>
+            </w:r>
+          </w:p>
+        </w:tc>
+        <w:tc>
+          <w:tcPr>
+            <w:tcW w:w="2065" w:type="dxa"/>
+          </w:tcPr>
+          <w:p>
+            <w:r>
+              <w:t>Jedinična cena (eur)</w:t>
+            </w:r>
+          </w:p>
+        </w:tc>
+      </w:tr>
+      <w:tr>
+        <w:tc>
+          <w:tcPr>
+            <w:tcW w:w="715" w:type="dxa"/>
+          </w:tcPr>
+          <w:p>
+            <w:pPr>
+              <w:jc w:val="center"/>
+            </w:pPr>
+            <w:r>
+              <w:t>1</w:t>
+            </w:r>
+          </w:p>
+        </w:tc>
+        <w:tc>
+          <w:tcPr>
+            <w:tcW w:w="3025" w:type="dxa"/>
+          </w:tcPr>
+          <w:p/>
+        </w:tc>
+        <w:tc>
+          <w:tcPr>
+            <w:tcW w:w="1655" w:type="dxa"/>
+          </w:tcPr>
+          <w:p/>
+        </w:tc>
+        <w:tc>
+          <w:tcPr>
+            <w:tcW w:w="1890" w:type="dxa"/>
+          </w:tcPr>
+          <w:p/>
+        </w:tc>
+        <w:tc>
+          <w:tcPr>
+            <w:tcW w:w="2065" w:type="dxa"/>
+          </w:tcPr>
+          <w:p/>
+        </w:tc>
+      </w:tr>
+      <w:tr>
+        <w:tc>
+          <w:tcPr>
+            <w:tcW w:w="715" w:type="dxa"/>
+          </w:tcPr>
+          <w:p>
+            <w:pPr>
+              <w:jc w:val="center"/>
+            </w:pPr>
+            <w:r>
+              <w:t>2</w:t>
+            </w:r>
+          </w:p>
+        </w:tc>
+        <w:tc>
+          <w:tcPr>
+            <w:tcW w:w="3025" w:type="dxa"/>
+          </w:tcPr>
+          <w:p/>
+        </w:tc>
+        <w:tc>
+          <w:tcPr>
+            <w:tcW w:w="1655" w:type="dxa"/>
+          </w:tcPr>
+          <w:p/>
+        </w:tc>
+        <w:tc>
+          <w:tcPr>
+            <w:tcW w:w="1890" w:type="dxa"/>
+          </w:tcPr>
+          <w:p/>
+        </w:tc>
+        <w:tc>
+          <w:tcPr>
+            <w:tcW w:w="2065" w:type="dxa"/>
+          </w:tcPr>
+          <w:p/>
+        </w:tc>
+      </w:tr>
+      <w:tr>
+        <w:tc>
+          <w:tcPr>
+            <w:tcW w:w="715" w:type="dxa"/>
+          </w:tcPr>
+          <w:p>
+            <w:pPr>
+              <w:jc w:val="center"/>
+            </w:pPr>
+            <w:r>
+              <w:t>3</w:t>
+            </w:r>
+          </w:p>
+        </w:tc>
+        <w:tc>
+          <w:tcPr>
+            <w:tcW w:w="3025" w:type="dxa"/>
+          </w:tcPr>
+          <w:p/>
+        </w:tc>
+        <w:tc>
+          <w:tcPr>
+            <w:tcW w:w="1655" w:type="dxa"/>
+          </w:tcPr>
+          <w:p/>
+        </w:tc>
+        <w:tc>
+          <w:tcPr>
+            <w:tcW w:w="1890" w:type="dxa"/>
+          </w:tcPr>
+          <w:p/>
+        </w:tc>
+        <w:tc>
+          <w:tcPr>
+            <w:tcW w:w="2065" w:type="dxa"/>
+          </w:tcPr>
+          <w:p/>
+        </w:tc>
+      </w:tr>
+      <w:tr>
+        <w:tc>
+          <w:tcPr>
+            <w:tcW w:w="715" w:type="dxa"/>
+          </w:tcPr>
+          <w:p>
+            <w:pPr>
+              <w:jc w:val="center"/>
+            </w:pPr>
+            <w:r>
+              <w:t>4</w:t>
+            </w:r>
+          </w:p>
+        </w:tc>
+        <w:tc>
+          <w:tcPr>
+            <w:tcW w:w="3025" w:type="dxa"/>
+          </w:tcPr>
+          <w:p/>
+        </w:tc>
+        <w:tc>
+          <w:tcPr>
+            <w:tcW w:w="1655" w:type="dxa"/>
+          </w:tcPr>
+          <w:p/>
+        </w:tc>
+        <w:tc>
+          <w:tcPr>
+            <w:tcW w:w="1890" w:type="dxa"/>
+          </w:tcPr>
+          <w:p/>
+        </w:tc>
+        <w:tc>
+          <w:tcPr>
+            <w:tcW w:w="2065" w:type="dxa"/>
+          </w:tcPr>
+          <w:p/>
+        </w:tc>
+      </w:tr>
+      <w:tr>
+        <w:tc>
+          <w:tcPr>
+            <w:tcW w:w="715" w:type="dxa"/>
+          </w:tcPr>
+          <w:p>
+            <w:pPr>
+              <w:jc w:val="center"/>
+            </w:pPr>
+            <w:r>
+              <w:t>5</w:t>
+            </w:r>
+          </w:p>
+        </w:tc>
+        <w:tc>
+          <w:tcPr>
+            <w:tcW w:w="3025" w:type="dxa"/>
+          </w:tcPr>
+          <w:p/>
+        </w:tc>
+        <w:tc>
+          <w:tcPr>
+            <w:tcW w:w="1655" w:type="dxa"/>
+          </w:tcPr>
+          <w:p/>
+        </w:tc>
+        <w:tc>
+          <w:tcPr>
+            <w:tcW w:w="1890" w:type="dxa"/>
+          </w:tcPr>
+          <w:p/>
+        </w:tc>
+        <w:tc>
+          <w:tcPr>
+            <w:tcW w:w="2065" w:type="dxa"/>
+          </w:tcPr>
+          <w:p/>
+        </w:tc>
+      </w:tr>
+      <w:tr>
+        <w:tc>
+          <w:tcPr>
+            <w:tcW w:w="715" w:type="dxa"/>
+          </w:tcPr>
+          <w:p>
+            <w:pPr>
+              <w:jc w:val="center"/>
+            </w:pPr>
+            <w:r>
+              <w:t>6</w:t>
+            </w:r>
+          </w:p>
+        </w:tc>
+        <w:tc>
+          <w:tcPr>
+            <w:tcW w:w="3025" w:type="dxa"/>
+          </w:tcPr>
+          <w:p/>
+        </w:tc>
+        <w:tc>
+          <w:tcPr>
+            <w:tcW w:w="1655" w:type="dxa"/>
+          </w:tcPr>
+          <w:p/>
+        </w:tc>
+        <w:tc>
+          <w:tcPr>
+            <w:tcW w:w="1890" w:type="dxa"/>
+          </w:tcPr>
+          <w:p/>
+        </w:tc>
+        <w:tc>
+          <w:tcPr>
+            <w:tcW w:w="2065" w:type="dxa"/>
+          </w:tcPr>
+          <w:p/>
+        </w:tc>
+      </w:tr>
+      <w:tr>
+        <w:tc>
+          <w:tcPr>
+            <w:tcW w:w="715" w:type="dxa"/>
+          </w:tcPr>
+          <w:p>
+            <w:pPr>
+              <w:jc w:val="center"/>
+            </w:pPr>
+            <w:r>
+              <w:t>7</w:t>
+            </w:r>
+          </w:p>
+        </w:tc>
+        <w:tc>
+          <w:tcPr>
+            <w:tcW w:w="3025" w:type="dxa"/>
+          </w:tcPr>
+          <w:p/>
+        </w:tc>
+        <w:tc>
+          <w:tcPr>
+            <w:tcW w:w="1655" w:type="dxa"/>
+          </w:tcPr>
+          <w:p/>
+        </w:tc>
+        <w:tc>
+          <w:tcPr>
+            <w:tcW w:w="1890" w:type="dxa"/>
+          </w:tcPr>
+          <w:p/>
+        </w:tc>
+        <w:tc>
+          <w:tcPr>
+            <w:tcW w:w="2065" w:type="dxa"/>
+          </w:tcPr>
+          <w:p/>
+        </w:tc>
+      </w:tr>
+    </w:tbl>
     <w:p/>
     <w:p>
       <w:pPr>
         <w:pStyle w:val="Heading2"/>
       </w:pPr>
-      <w:bookmarkStart w:id="16" w:name="_Toc164245640"/>
+      <w:bookmarkStart w:id="16" w:name="_Toc164370408"/>
       <w:r>
         <w:t>Radnici potrebni za rad I n</w:t>
       </w:r>
@@ -5856,6 +6368,164 @@
       </w:r>
       <w:bookmarkEnd w:id="16"/>
     </w:p>
+    <w:tbl>
+      <w:tblPr>
+        <w:tblStyle w:val="TableGrid"/>
+        <w:tblW w:w="0" w:type="auto"/>
+        <w:tblLook w:val="04A0" w:firstRow="1" w:lastRow="0" w:firstColumn="1" w:lastColumn="0" w:noHBand="0" w:noVBand="1"/>
+      </w:tblPr>
+      <w:tblGrid>
+        <w:gridCol w:w="715"/>
+        <w:gridCol w:w="3959"/>
+        <w:gridCol w:w="2338"/>
+        <w:gridCol w:w="2338"/>
+      </w:tblGrid>
+      <w:tr>
+        <w:tc>
+          <w:tcPr>
+            <w:tcW w:w="715" w:type="dxa"/>
+          </w:tcPr>
+          <w:p>
+            <w:pPr>
+              <w:jc w:val="center"/>
+            </w:pPr>
+            <w:r>
+              <w:t>R.B.</w:t>
+            </w:r>
+          </w:p>
+        </w:tc>
+        <w:tc>
+          <w:tcPr>
+            <w:tcW w:w="3959" w:type="dxa"/>
+          </w:tcPr>
+          <w:p>
+            <w:r>
+              <w:t>Radno mesto</w:t>
+            </w:r>
+          </w:p>
+        </w:tc>
+        <w:tc>
+          <w:tcPr>
+            <w:tcW w:w="2338" w:type="dxa"/>
+          </w:tcPr>
+          <w:p>
+            <w:r>
+              <w:t>Broj potrebnih radnika</w:t>
+            </w:r>
+          </w:p>
+        </w:tc>
+        <w:tc>
+          <w:tcPr>
+            <w:tcW w:w="2338" w:type="dxa"/>
+          </w:tcPr>
+          <w:p>
+            <w:r>
+              <w:t>Plata</w:t>
+            </w:r>
+          </w:p>
+        </w:tc>
+      </w:tr>
+      <w:tr>
+        <w:tc>
+          <w:tcPr>
+            <w:tcW w:w="715" w:type="dxa"/>
+          </w:tcPr>
+          <w:p>
+            <w:pPr>
+              <w:jc w:val="center"/>
+            </w:pPr>
+            <w:r>
+              <w:t>1</w:t>
+            </w:r>
+          </w:p>
+        </w:tc>
+        <w:tc>
+          <w:tcPr>
+            <w:tcW w:w="3959" w:type="dxa"/>
+          </w:tcPr>
+          <w:p/>
+        </w:tc>
+        <w:tc>
+          <w:tcPr>
+            <w:tcW w:w="2338" w:type="dxa"/>
+          </w:tcPr>
+          <w:p/>
+        </w:tc>
+        <w:tc>
+          <w:tcPr>
+            <w:tcW w:w="2338" w:type="dxa"/>
+          </w:tcPr>
+          <w:p/>
+        </w:tc>
+      </w:tr>
+      <w:tr>
+        <w:tc>
+          <w:tcPr>
+            <w:tcW w:w="715" w:type="dxa"/>
+          </w:tcPr>
+          <w:p>
+            <w:pPr>
+              <w:jc w:val="center"/>
+            </w:pPr>
+            <w:r>
+              <w:t>2</w:t>
+            </w:r>
+          </w:p>
+        </w:tc>
+        <w:tc>
+          <w:tcPr>
+            <w:tcW w:w="3959" w:type="dxa"/>
+          </w:tcPr>
+          <w:p/>
+        </w:tc>
+        <w:tc>
+          <w:tcPr>
+            <w:tcW w:w="2338" w:type="dxa"/>
+          </w:tcPr>
+          <w:p/>
+        </w:tc>
+        <w:tc>
+          <w:tcPr>
+            <w:tcW w:w="2338" w:type="dxa"/>
+          </w:tcPr>
+          <w:p/>
+        </w:tc>
+      </w:tr>
+      <w:tr>
+        <w:tc>
+          <w:tcPr>
+            <w:tcW w:w="715" w:type="dxa"/>
+          </w:tcPr>
+          <w:p>
+            <w:pPr>
+              <w:jc w:val="center"/>
+            </w:pPr>
+            <w:r>
+              <w:t>3</w:t>
+            </w:r>
+          </w:p>
+        </w:tc>
+        <w:tc>
+          <w:tcPr>
+            <w:tcW w:w="3959" w:type="dxa"/>
+          </w:tcPr>
+          <w:p/>
+        </w:tc>
+        <w:tc>
+          <w:tcPr>
+            <w:tcW w:w="2338" w:type="dxa"/>
+          </w:tcPr>
+          <w:p/>
+        </w:tc>
+        <w:tc>
+          <w:tcPr>
+            <w:tcW w:w="2338" w:type="dxa"/>
+          </w:tcPr>
+          <w:p/>
+        </w:tc>
+      </w:tr>
+    </w:tbl>
+    <w:p/>
     <w:p>
       <w:pPr>
         <w:pStyle w:val="Heading2"/>
@@ -5868,7 +6538,7 @@
           <w:szCs w:val="32"/>
         </w:rPr>
       </w:pPr>
-      <w:bookmarkStart w:id="17" w:name="_Toc164245641"/>
+      <w:bookmarkStart w:id="17" w:name="_Toc164370409"/>
       <w:r>
         <w:rPr>
           <w:rFonts w:asciiTheme="majorHAnsi" w:hAnsiTheme="majorHAnsi" w:cstheme="majorHAnsi"/>
@@ -5885,7 +6555,7 @@
       <w:pPr>
         <w:pStyle w:val="Heading2"/>
       </w:pPr>
-      <w:bookmarkStart w:id="18" w:name="_Toc164245642"/>
+      <w:bookmarkStart w:id="18" w:name="_Toc164370410"/>
       <w:r>
         <w:t>Menadžment stil</w:t>
       </w:r>
@@ -5910,31 +6580,7 @@
         <w:t>enje</w:t>
       </w:r>
       <w:r>
-        <w:t>:</w:t>
-      </w:r>
-      <w:r>
-        <w:t xml:space="preserve"> </w:t>
-      </w:r>
-      <w:r>
-        <w:t xml:space="preserve">Teretana će se oslanjati na demokratski stil </w:t>
-      </w:r>
-      <w:r>
-        <w:t>menadžmenta</w:t>
-      </w:r>
-      <w:r>
-        <w:t>, koji podstiče saradnju i uvažavanje ideja svih članova tima.</w:t>
-      </w:r>
-      <w:r>
-        <w:t xml:space="preserve"> </w:t>
-      </w:r>
-      <w:r>
-        <w:t xml:space="preserve">Menadžment će biti otvoren za povratne informacije i sugestije zaposlenih, </w:t>
-      </w:r>
-      <w:r>
-        <w:t>čime ćemo</w:t>
-      </w:r>
-      <w:r>
-        <w:t xml:space="preserve"> težiti izgradnji pozitivnog radnog okruženja.</w:t>
+        <w:t>: Teretana će se oslanjati na demokratski stil menadžmenta, koji podstiče saradnju i uvažavanje ideja svih članova tima. Menadžment će biti otvoren za povratne informacije i sugestije zaposlenih, čime ćemo težiti izgradnji pozitivnog radnog okruženja.</w:t>
       </w:r>
     </w:p>
     <w:p>
@@ -5946,16 +6592,7 @@
         <w:t>Organizaciona struktura:</w:t>
       </w:r>
       <w:r>
-        <w:t xml:space="preserve"> </w:t>
-      </w:r>
-      <w:r>
-        <w:t>Teretana će imati jasno definisanu strukturu s odgovornostima i zadacima svakog člana tima.</w:t>
-      </w:r>
-      <w:r>
-        <w:t xml:space="preserve"> </w:t>
-      </w:r>
-      <w:r>
-        <w:t>Direktori teretane će biti odgovorni za strategijsko vođenje poslovanja, dok će menadžeri biti zaduženi za svakodnevne operacije.</w:t>
+        <w:t xml:space="preserve"> Teretana će imati jasno definisanu strukturu s odgovornostima i zadacima svakog člana tima. Direktori teretane će biti odgovorni za strategijsko vođenje poslovanja, dok će menadžeri biti zaduženi za svakodnevne operacije.</w:t>
       </w:r>
     </w:p>
     <w:p>
@@ -5970,6 +6607,7 @@
           <w:b/>
           <w:bCs/>
         </w:rPr>
+        <w:lastRenderedPageBreak/>
         <w:t>Razvoj zaposlenih:</w:t>
       </w:r>
       <w:r>
@@ -5990,13 +6628,7 @@
         <w:t xml:space="preserve"> </w:t>
       </w:r>
       <w:r>
-        <w:t xml:space="preserve">Podsticaćemo timski rad, saradnju i međusobno učenje unutar </w:t>
-      </w:r>
-      <w:r>
-        <w:t>tima</w:t>
-      </w:r>
-      <w:r>
-        <w:t>.</w:t>
+        <w:t>Podsticaćemo timski rad, saradnju i međusobno učenje unutar tima.</w:t>
       </w:r>
     </w:p>
     <w:p>
@@ -6021,19 +6653,7 @@
         <w:t xml:space="preserve"> </w:t>
       </w:r>
       <w:r>
-        <w:t>Donošenje odluka će biti proces koji uključuje timski rad i konsultacije među relevantni</w:t>
-      </w:r>
-      <w:r>
-        <w:t>h</w:t>
-      </w:r>
-      <w:r>
-        <w:t xml:space="preserve"> člano</w:t>
-      </w:r>
-      <w:r>
-        <w:t>va</w:t>
-      </w:r>
-      <w:r>
-        <w:t xml:space="preserve"> tima.</w:t>
+        <w:t>Donošenje odluka će biti proces koji uključuje timski rad i konsultacije među relevantnih članova tima.</w:t>
       </w:r>
       <w:r>
         <w:rPr>
@@ -6043,13 +6663,7 @@
         <w:t xml:space="preserve"> </w:t>
       </w:r>
       <w:r>
-        <w:t xml:space="preserve">Važne odluke će se donositi na osnovu analize podataka, tržišnih trendova i </w:t>
-      </w:r>
-      <w:r>
-        <w:t>stavova</w:t>
-      </w:r>
-      <w:r>
-        <w:t xml:space="preserve"> zaposlenih.</w:t>
+        <w:t>Važne odluke će se donositi na osnovu analize podataka, tržišnih trendova i stavova zaposlenih.</w:t>
       </w:r>
       <w:r>
         <w:rPr>
@@ -6079,7 +6693,7 @@
           <w:szCs w:val="32"/>
         </w:rPr>
       </w:pPr>
-      <w:bookmarkStart w:id="19" w:name="_Toc164245643"/>
+      <w:bookmarkStart w:id="19" w:name="_Toc164370411"/>
       <w:r>
         <w:rPr>
           <w:rFonts w:asciiTheme="majorHAnsi" w:hAnsiTheme="majorHAnsi" w:cstheme="majorHAnsi"/>
@@ -6088,79 +6702,1108 @@
           <w:sz w:val="32"/>
           <w:szCs w:val="32"/>
         </w:rPr>
+        <w:t>Troškovi</w:t>
+      </w:r>
+      <w:bookmarkEnd w:id="19"/>
+    </w:p>
+    <w:p/>
+    <w:p>
+      <w:pPr>
+        <w:pStyle w:val="Heading2"/>
+      </w:pPr>
+      <w:bookmarkStart w:id="20" w:name="_Toc164370412"/>
+      <w:r>
+        <w:t>Izvor finansiranja</w:t>
+      </w:r>
+      <w:bookmarkEnd w:id="20"/>
+    </w:p>
+    <w:p/>
+    <w:p>
+      <w:pPr>
+        <w:pStyle w:val="Heading2"/>
+      </w:pPr>
+      <w:bookmarkStart w:id="21" w:name="_Toc164370413"/>
+      <w:r>
+        <w:t>Obaveze prema troškovim</w:t>
+      </w:r>
+      <w:r>
+        <w:t>a</w:t>
+      </w:r>
+      <w:r>
+        <w:t xml:space="preserve"> kredita</w:t>
+      </w:r>
+      <w:bookmarkEnd w:id="21"/>
+    </w:p>
+    <w:p/>
+    <w:p>
+      <w:pPr>
+        <w:pStyle w:val="Heading2"/>
+        <w:rPr>
+          <w:lang w:val="sr-Latn-RS"/>
+        </w:rPr>
+      </w:pPr>
+      <w:bookmarkStart w:id="22" w:name="_Toc164370414"/>
+      <w:r>
+        <w:t>Tro</w:t>
+      </w:r>
+      <w:r>
+        <w:rPr>
+          <w:lang w:val="sr-Latn-RS"/>
+        </w:rPr>
+        <w:t>škovi</w:t>
+      </w:r>
+      <w:bookmarkEnd w:id="22"/>
+    </w:p>
+    <w:tbl>
+      <w:tblPr>
+        <w:tblStyle w:val="TableGrid"/>
+        <w:tblW w:w="0" w:type="auto"/>
+        <w:tblLook w:val="04A0" w:firstRow="1" w:lastRow="0" w:firstColumn="1" w:lastColumn="0" w:noHBand="0" w:noVBand="1"/>
+      </w:tblPr>
+      <w:tblGrid>
+        <w:gridCol w:w="625"/>
+        <w:gridCol w:w="5608"/>
+        <w:gridCol w:w="3117"/>
+      </w:tblGrid>
+      <w:tr>
+        <w:tc>
+          <w:tcPr>
+            <w:tcW w:w="625" w:type="dxa"/>
+          </w:tcPr>
+          <w:p>
+            <w:pPr>
+              <w:jc w:val="center"/>
+            </w:pPr>
+            <w:r>
+              <w:t>I</w:t>
+            </w:r>
+          </w:p>
+        </w:tc>
+        <w:tc>
+          <w:tcPr>
+            <w:tcW w:w="5608" w:type="dxa"/>
+          </w:tcPr>
+          <w:p>
+            <w:r>
+              <w:t>Materijalni troškovi</w:t>
+            </w:r>
+          </w:p>
+        </w:tc>
+        <w:tc>
+          <w:tcPr>
+            <w:tcW w:w="3117" w:type="dxa"/>
+          </w:tcPr>
+          <w:p/>
+        </w:tc>
+      </w:tr>
+      <w:tr>
+        <w:tc>
+          <w:tcPr>
+            <w:tcW w:w="625" w:type="dxa"/>
+          </w:tcPr>
+          <w:p>
+            <w:pPr>
+              <w:jc w:val="center"/>
+            </w:pPr>
+            <w:r>
+              <w:t>II</w:t>
+            </w:r>
+          </w:p>
+        </w:tc>
+        <w:tc>
+          <w:tcPr>
+            <w:tcW w:w="5608" w:type="dxa"/>
+          </w:tcPr>
+          <w:p>
+            <w:r>
+              <w:t>Nematerijalni troškovi</w:t>
+            </w:r>
+          </w:p>
+        </w:tc>
+        <w:tc>
+          <w:tcPr>
+            <w:tcW w:w="3117" w:type="dxa"/>
+          </w:tcPr>
+          <w:p/>
+        </w:tc>
+      </w:tr>
+      <w:tr>
+        <w:tc>
+          <w:tcPr>
+            <w:tcW w:w="625" w:type="dxa"/>
+          </w:tcPr>
+          <w:p>
+            <w:pPr>
+              <w:jc w:val="center"/>
+            </w:pPr>
+            <w:r>
+              <w:t>III</w:t>
+            </w:r>
+          </w:p>
+        </w:tc>
+        <w:tc>
+          <w:tcPr>
+            <w:tcW w:w="5608" w:type="dxa"/>
+          </w:tcPr>
+          <w:p>
+            <w:r>
+              <w:t>Plate</w:t>
+            </w:r>
+          </w:p>
+        </w:tc>
+        <w:tc>
+          <w:tcPr>
+            <w:tcW w:w="3117" w:type="dxa"/>
+          </w:tcPr>
+          <w:p/>
+        </w:tc>
+      </w:tr>
+      <w:tr>
+        <w:tc>
+          <w:tcPr>
+            <w:tcW w:w="625" w:type="dxa"/>
+          </w:tcPr>
+          <w:p>
+            <w:pPr>
+              <w:jc w:val="center"/>
+            </w:pPr>
+            <w:r>
+              <w:t>IV</w:t>
+            </w:r>
+          </w:p>
+        </w:tc>
+        <w:tc>
+          <w:tcPr>
+            <w:tcW w:w="5608" w:type="dxa"/>
+          </w:tcPr>
+          <w:p>
+            <w:r>
+              <w:t>Amortizacija</w:t>
+            </w:r>
+          </w:p>
+        </w:tc>
+        <w:tc>
+          <w:tcPr>
+            <w:tcW w:w="3117" w:type="dxa"/>
+          </w:tcPr>
+          <w:p/>
+        </w:tc>
+      </w:tr>
+      <w:tr>
+        <w:tc>
+          <w:tcPr>
+            <w:tcW w:w="6233" w:type="dxa"/>
+            <w:gridSpan w:val="2"/>
+          </w:tcPr>
+          <w:p>
+            <w:r>
+              <w:t>Ukupno:</w:t>
+            </w:r>
+          </w:p>
+        </w:tc>
+        <w:tc>
+          <w:tcPr>
+            <w:tcW w:w="3117" w:type="dxa"/>
+          </w:tcPr>
+          <w:p/>
+        </w:tc>
+      </w:tr>
+    </w:tbl>
+    <w:p/>
+    <w:p>
+      <w:pPr>
+        <w:pStyle w:val="Heading2"/>
+      </w:pPr>
+      <w:bookmarkStart w:id="23" w:name="_Toc164370415"/>
+      <w:r>
+        <w:t>Bilans stanja</w:t>
+      </w:r>
+      <w:bookmarkEnd w:id="23"/>
+    </w:p>
+    <w:tbl>
+      <w:tblPr>
+        <w:tblStyle w:val="TableGrid"/>
+        <w:tblW w:w="0" w:type="auto"/>
+        <w:tblLook w:val="04A0" w:firstRow="1" w:lastRow="0" w:firstColumn="1" w:lastColumn="0" w:noHBand="0" w:noVBand="1"/>
+      </w:tblPr>
+      <w:tblGrid>
+        <w:gridCol w:w="2785"/>
+        <w:gridCol w:w="810"/>
+        <w:gridCol w:w="2880"/>
+        <w:gridCol w:w="2875"/>
+      </w:tblGrid>
+      <w:tr>
+        <w:tc>
+          <w:tcPr>
+            <w:tcW w:w="2785" w:type="dxa"/>
+          </w:tcPr>
+          <w:p/>
+        </w:tc>
+        <w:tc>
+          <w:tcPr>
+            <w:tcW w:w="810" w:type="dxa"/>
+          </w:tcPr>
+          <w:p/>
+        </w:tc>
+        <w:tc>
+          <w:tcPr>
+            <w:tcW w:w="5755" w:type="dxa"/>
+            <w:gridSpan w:val="2"/>
+          </w:tcPr>
+          <w:p>
+            <w:pPr>
+              <w:jc w:val="center"/>
+            </w:pPr>
+            <w:r>
+              <w:t>Novčani iznos u (eur)</w:t>
+            </w:r>
+          </w:p>
+        </w:tc>
+      </w:tr>
+      <w:tr>
+        <w:tc>
+          <w:tcPr>
+            <w:tcW w:w="2785" w:type="dxa"/>
+          </w:tcPr>
+          <w:p>
+            <w:r>
+              <w:t>Opis</w:t>
+            </w:r>
+          </w:p>
+        </w:tc>
+        <w:tc>
+          <w:tcPr>
+            <w:tcW w:w="810" w:type="dxa"/>
+          </w:tcPr>
+          <w:p>
+            <w:pPr>
+              <w:jc w:val="center"/>
+            </w:pPr>
+            <w:r>
+              <w:t>AOP</w:t>
+            </w:r>
+          </w:p>
+        </w:tc>
+        <w:tc>
+          <w:tcPr>
+            <w:tcW w:w="2880" w:type="dxa"/>
+          </w:tcPr>
+          <w:p>
+            <w:pPr>
+              <w:jc w:val="center"/>
+            </w:pPr>
+            <w:r>
+              <w:t>2024.</w:t>
+            </w:r>
+          </w:p>
+        </w:tc>
+        <w:tc>
+          <w:tcPr>
+            <w:tcW w:w="2875" w:type="dxa"/>
+          </w:tcPr>
+          <w:p>
+            <w:pPr>
+              <w:jc w:val="center"/>
+            </w:pPr>
+            <w:r>
+              <w:t>2025.</w:t>
+            </w:r>
+          </w:p>
+        </w:tc>
+      </w:tr>
+      <w:tr>
+        <w:tc>
+          <w:tcPr>
+            <w:tcW w:w="2785" w:type="dxa"/>
+          </w:tcPr>
+          <w:p/>
+        </w:tc>
+        <w:tc>
+          <w:tcPr>
+            <w:tcW w:w="810" w:type="dxa"/>
+          </w:tcPr>
+          <w:p/>
+        </w:tc>
+        <w:tc>
+          <w:tcPr>
+            <w:tcW w:w="2880" w:type="dxa"/>
+          </w:tcPr>
+          <w:p/>
+        </w:tc>
+        <w:tc>
+          <w:tcPr>
+            <w:tcW w:w="2875" w:type="dxa"/>
+          </w:tcPr>
+          <w:p/>
+        </w:tc>
+      </w:tr>
+      <w:tr>
+        <w:tc>
+          <w:tcPr>
+            <w:tcW w:w="2785" w:type="dxa"/>
+          </w:tcPr>
+          <w:p/>
+        </w:tc>
+        <w:tc>
+          <w:tcPr>
+            <w:tcW w:w="810" w:type="dxa"/>
+          </w:tcPr>
+          <w:p/>
+        </w:tc>
+        <w:tc>
+          <w:tcPr>
+            <w:tcW w:w="2880" w:type="dxa"/>
+          </w:tcPr>
+          <w:p/>
+        </w:tc>
+        <w:tc>
+          <w:tcPr>
+            <w:tcW w:w="2875" w:type="dxa"/>
+          </w:tcPr>
+          <w:p/>
+        </w:tc>
+      </w:tr>
+      <w:tr>
+        <w:tc>
+          <w:tcPr>
+            <w:tcW w:w="2785" w:type="dxa"/>
+          </w:tcPr>
+          <w:p/>
+        </w:tc>
+        <w:tc>
+          <w:tcPr>
+            <w:tcW w:w="810" w:type="dxa"/>
+          </w:tcPr>
+          <w:p/>
+        </w:tc>
+        <w:tc>
+          <w:tcPr>
+            <w:tcW w:w="2880" w:type="dxa"/>
+          </w:tcPr>
+          <w:p/>
+        </w:tc>
+        <w:tc>
+          <w:tcPr>
+            <w:tcW w:w="2875" w:type="dxa"/>
+          </w:tcPr>
+          <w:p/>
+        </w:tc>
+      </w:tr>
+      <w:tr>
+        <w:tc>
+          <w:tcPr>
+            <w:tcW w:w="2785" w:type="dxa"/>
+          </w:tcPr>
+          <w:p/>
+        </w:tc>
+        <w:tc>
+          <w:tcPr>
+            <w:tcW w:w="810" w:type="dxa"/>
+          </w:tcPr>
+          <w:p/>
+        </w:tc>
+        <w:tc>
+          <w:tcPr>
+            <w:tcW w:w="2880" w:type="dxa"/>
+          </w:tcPr>
+          <w:p/>
+        </w:tc>
+        <w:tc>
+          <w:tcPr>
+            <w:tcW w:w="2875" w:type="dxa"/>
+          </w:tcPr>
+          <w:p/>
+        </w:tc>
+      </w:tr>
+      <w:tr>
+        <w:tc>
+          <w:tcPr>
+            <w:tcW w:w="2785" w:type="dxa"/>
+          </w:tcPr>
+          <w:p/>
+        </w:tc>
+        <w:tc>
+          <w:tcPr>
+            <w:tcW w:w="810" w:type="dxa"/>
+          </w:tcPr>
+          <w:p/>
+        </w:tc>
+        <w:tc>
+          <w:tcPr>
+            <w:tcW w:w="2880" w:type="dxa"/>
+          </w:tcPr>
+          <w:p/>
+        </w:tc>
+        <w:tc>
+          <w:tcPr>
+            <w:tcW w:w="2875" w:type="dxa"/>
+          </w:tcPr>
+          <w:p/>
+        </w:tc>
+      </w:tr>
+      <w:tr>
+        <w:tc>
+          <w:tcPr>
+            <w:tcW w:w="2785" w:type="dxa"/>
+          </w:tcPr>
+          <w:p/>
+        </w:tc>
+        <w:tc>
+          <w:tcPr>
+            <w:tcW w:w="810" w:type="dxa"/>
+          </w:tcPr>
+          <w:p/>
+        </w:tc>
+        <w:tc>
+          <w:tcPr>
+            <w:tcW w:w="2880" w:type="dxa"/>
+          </w:tcPr>
+          <w:p/>
+        </w:tc>
+        <w:tc>
+          <w:tcPr>
+            <w:tcW w:w="2875" w:type="dxa"/>
+          </w:tcPr>
+          <w:p/>
+        </w:tc>
+      </w:tr>
+    </w:tbl>
+    <w:p/>
+    <w:p>
+      <w:pPr>
+        <w:pStyle w:val="Heading2"/>
+      </w:pPr>
+      <w:bookmarkStart w:id="24" w:name="_Toc164370416"/>
+      <w:r>
         <w:lastRenderedPageBreak/>
-        <w:t>Troškovi</w:t>
-      </w:r>
-      <w:bookmarkEnd w:id="19"/>
-    </w:p>
+        <w:t>Bilans uspeha</w:t>
+      </w:r>
+      <w:bookmarkEnd w:id="24"/>
+    </w:p>
+    <w:tbl>
+      <w:tblPr>
+        <w:tblStyle w:val="TableGrid"/>
+        <w:tblW w:w="0" w:type="auto"/>
+        <w:tblLook w:val="04A0" w:firstRow="1" w:lastRow="0" w:firstColumn="1" w:lastColumn="0" w:noHBand="0" w:noVBand="1"/>
+      </w:tblPr>
+      <w:tblGrid>
+        <w:gridCol w:w="2337"/>
+        <w:gridCol w:w="2337"/>
+        <w:gridCol w:w="2338"/>
+        <w:gridCol w:w="2338"/>
+      </w:tblGrid>
+      <w:tr>
+        <w:tc>
+          <w:tcPr>
+            <w:tcW w:w="2337" w:type="dxa"/>
+          </w:tcPr>
+          <w:p>
+            <w:r>
+              <w:t>Elementi</w:t>
+            </w:r>
+          </w:p>
+        </w:tc>
+        <w:tc>
+          <w:tcPr>
+            <w:tcW w:w="2337" w:type="dxa"/>
+          </w:tcPr>
+          <w:p>
+            <w:pPr>
+              <w:jc w:val="center"/>
+            </w:pPr>
+            <w:r>
+              <w:t>2024.</w:t>
+            </w:r>
+          </w:p>
+        </w:tc>
+        <w:tc>
+          <w:tcPr>
+            <w:tcW w:w="2338" w:type="dxa"/>
+          </w:tcPr>
+          <w:p>
+            <w:pPr>
+              <w:jc w:val="center"/>
+            </w:pPr>
+            <w:r>
+              <w:t>2025.</w:t>
+            </w:r>
+          </w:p>
+        </w:tc>
+        <w:tc>
+          <w:tcPr>
+            <w:tcW w:w="2338" w:type="dxa"/>
+          </w:tcPr>
+          <w:p>
+            <w:pPr>
+              <w:jc w:val="center"/>
+            </w:pPr>
+            <w:r>
+              <w:t>2026.</w:t>
+            </w:r>
+          </w:p>
+        </w:tc>
+      </w:tr>
+      <w:tr>
+        <w:tc>
+          <w:tcPr>
+            <w:tcW w:w="2337" w:type="dxa"/>
+          </w:tcPr>
+          <w:p/>
+        </w:tc>
+        <w:tc>
+          <w:tcPr>
+            <w:tcW w:w="2337" w:type="dxa"/>
+          </w:tcPr>
+          <w:p/>
+        </w:tc>
+        <w:tc>
+          <w:tcPr>
+            <w:tcW w:w="2338" w:type="dxa"/>
+          </w:tcPr>
+          <w:p/>
+        </w:tc>
+        <w:tc>
+          <w:tcPr>
+            <w:tcW w:w="2338" w:type="dxa"/>
+          </w:tcPr>
+          <w:p/>
+        </w:tc>
+      </w:tr>
+      <w:tr>
+        <w:tc>
+          <w:tcPr>
+            <w:tcW w:w="2337" w:type="dxa"/>
+          </w:tcPr>
+          <w:p/>
+        </w:tc>
+        <w:tc>
+          <w:tcPr>
+            <w:tcW w:w="2337" w:type="dxa"/>
+          </w:tcPr>
+          <w:p/>
+        </w:tc>
+        <w:tc>
+          <w:tcPr>
+            <w:tcW w:w="2338" w:type="dxa"/>
+          </w:tcPr>
+          <w:p/>
+        </w:tc>
+        <w:tc>
+          <w:tcPr>
+            <w:tcW w:w="2338" w:type="dxa"/>
+          </w:tcPr>
+          <w:p/>
+        </w:tc>
+      </w:tr>
+      <w:tr>
+        <w:tc>
+          <w:tcPr>
+            <w:tcW w:w="2337" w:type="dxa"/>
+          </w:tcPr>
+          <w:p/>
+        </w:tc>
+        <w:tc>
+          <w:tcPr>
+            <w:tcW w:w="2337" w:type="dxa"/>
+          </w:tcPr>
+          <w:p/>
+        </w:tc>
+        <w:tc>
+          <w:tcPr>
+            <w:tcW w:w="2338" w:type="dxa"/>
+          </w:tcPr>
+          <w:p/>
+        </w:tc>
+        <w:tc>
+          <w:tcPr>
+            <w:tcW w:w="2338" w:type="dxa"/>
+          </w:tcPr>
+          <w:p/>
+        </w:tc>
+      </w:tr>
+      <w:tr>
+        <w:tc>
+          <w:tcPr>
+            <w:tcW w:w="2337" w:type="dxa"/>
+          </w:tcPr>
+          <w:p/>
+        </w:tc>
+        <w:tc>
+          <w:tcPr>
+            <w:tcW w:w="2337" w:type="dxa"/>
+          </w:tcPr>
+          <w:p/>
+        </w:tc>
+        <w:tc>
+          <w:tcPr>
+            <w:tcW w:w="2338" w:type="dxa"/>
+          </w:tcPr>
+          <w:p/>
+        </w:tc>
+        <w:tc>
+          <w:tcPr>
+            <w:tcW w:w="2338" w:type="dxa"/>
+          </w:tcPr>
+          <w:p/>
+        </w:tc>
+      </w:tr>
+      <w:tr>
+        <w:tc>
+          <w:tcPr>
+            <w:tcW w:w="2337" w:type="dxa"/>
+          </w:tcPr>
+          <w:p/>
+        </w:tc>
+        <w:tc>
+          <w:tcPr>
+            <w:tcW w:w="2337" w:type="dxa"/>
+          </w:tcPr>
+          <w:p/>
+        </w:tc>
+        <w:tc>
+          <w:tcPr>
+            <w:tcW w:w="2338" w:type="dxa"/>
+          </w:tcPr>
+          <w:p/>
+        </w:tc>
+        <w:tc>
+          <w:tcPr>
+            <w:tcW w:w="2338" w:type="dxa"/>
+          </w:tcPr>
+          <w:p/>
+        </w:tc>
+      </w:tr>
+      <w:tr>
+        <w:tc>
+          <w:tcPr>
+            <w:tcW w:w="2337" w:type="dxa"/>
+          </w:tcPr>
+          <w:p/>
+        </w:tc>
+        <w:tc>
+          <w:tcPr>
+            <w:tcW w:w="2337" w:type="dxa"/>
+          </w:tcPr>
+          <w:p/>
+        </w:tc>
+        <w:tc>
+          <w:tcPr>
+            <w:tcW w:w="2338" w:type="dxa"/>
+          </w:tcPr>
+          <w:p/>
+        </w:tc>
+        <w:tc>
+          <w:tcPr>
+            <w:tcW w:w="2338" w:type="dxa"/>
+          </w:tcPr>
+          <w:p/>
+        </w:tc>
+      </w:tr>
+      <w:tr>
+        <w:tc>
+          <w:tcPr>
+            <w:tcW w:w="2337" w:type="dxa"/>
+          </w:tcPr>
+          <w:p/>
+        </w:tc>
+        <w:tc>
+          <w:tcPr>
+            <w:tcW w:w="2337" w:type="dxa"/>
+          </w:tcPr>
+          <w:p/>
+        </w:tc>
+        <w:tc>
+          <w:tcPr>
+            <w:tcW w:w="2338" w:type="dxa"/>
+          </w:tcPr>
+          <w:p/>
+        </w:tc>
+        <w:tc>
+          <w:tcPr>
+            <w:tcW w:w="2338" w:type="dxa"/>
+          </w:tcPr>
+          <w:p/>
+        </w:tc>
+      </w:tr>
+    </w:tbl>
     <w:p/>
     <w:p>
       <w:pPr>
         <w:pStyle w:val="Heading2"/>
       </w:pPr>
-      <w:bookmarkStart w:id="20" w:name="_Toc164245644"/>
-      <w:r>
-        <w:t>Izvor finansiranja</w:t>
-      </w:r>
-      <w:bookmarkEnd w:id="20"/>
-    </w:p>
+      <w:bookmarkStart w:id="25" w:name="_Toc164370417"/>
+      <w:r>
+        <w:t>Izveštaj o tokovima gotovi</w:t>
+      </w:r>
+      <w:r>
+        <w:t>n</w:t>
+      </w:r>
+      <w:r>
+        <w:t>a</w:t>
+      </w:r>
+      <w:bookmarkEnd w:id="25"/>
+      <w:r>
+        <w:t xml:space="preserve"> </w:t>
+      </w:r>
+    </w:p>
+    <w:tbl>
+      <w:tblPr>
+        <w:tblStyle w:val="TableGrid"/>
+        <w:tblW w:w="0" w:type="auto"/>
+        <w:tblLook w:val="04A0" w:firstRow="1" w:lastRow="0" w:firstColumn="1" w:lastColumn="0" w:noHBand="0" w:noVBand="1"/>
+      </w:tblPr>
+      <w:tblGrid>
+        <w:gridCol w:w="730"/>
+        <w:gridCol w:w="719"/>
+        <w:gridCol w:w="718"/>
+        <w:gridCol w:w="718"/>
+        <w:gridCol w:w="718"/>
+        <w:gridCol w:w="718"/>
+        <w:gridCol w:w="718"/>
+        <w:gridCol w:w="718"/>
+        <w:gridCol w:w="718"/>
+        <w:gridCol w:w="718"/>
+        <w:gridCol w:w="719"/>
+        <w:gridCol w:w="719"/>
+        <w:gridCol w:w="719"/>
+      </w:tblGrid>
+      <w:tr>
+        <w:tc>
+          <w:tcPr>
+            <w:tcW w:w="719" w:type="dxa"/>
+          </w:tcPr>
+          <w:p/>
+        </w:tc>
+        <w:tc>
+          <w:tcPr>
+            <w:tcW w:w="719" w:type="dxa"/>
+          </w:tcPr>
+          <w:p>
+            <w:pPr>
+              <w:jc w:val="center"/>
+            </w:pPr>
+            <w:r>
+              <w:t>I</w:t>
+            </w:r>
+          </w:p>
+        </w:tc>
+        <w:tc>
+          <w:tcPr>
+            <w:tcW w:w="719" w:type="dxa"/>
+          </w:tcPr>
+          <w:p>
+            <w:pPr>
+              <w:jc w:val="center"/>
+            </w:pPr>
+            <w:r>
+              <w:t>II</w:t>
+            </w:r>
+          </w:p>
+        </w:tc>
+        <w:tc>
+          <w:tcPr>
+            <w:tcW w:w="719" w:type="dxa"/>
+          </w:tcPr>
+          <w:p>
+            <w:pPr>
+              <w:jc w:val="center"/>
+            </w:pPr>
+            <w:r>
+              <w:t>III</w:t>
+            </w:r>
+          </w:p>
+        </w:tc>
+        <w:tc>
+          <w:tcPr>
+            <w:tcW w:w="719" w:type="dxa"/>
+          </w:tcPr>
+          <w:p>
+            <w:pPr>
+              <w:jc w:val="center"/>
+            </w:pPr>
+            <w:r>
+              <w:t>IV</w:t>
+            </w:r>
+          </w:p>
+        </w:tc>
+        <w:tc>
+          <w:tcPr>
+            <w:tcW w:w="719" w:type="dxa"/>
+          </w:tcPr>
+          <w:p>
+            <w:pPr>
+              <w:jc w:val="center"/>
+            </w:pPr>
+            <w:r>
+              <w:t>V</w:t>
+            </w:r>
+          </w:p>
+        </w:tc>
+        <w:tc>
+          <w:tcPr>
+            <w:tcW w:w="719" w:type="dxa"/>
+          </w:tcPr>
+          <w:p>
+            <w:pPr>
+              <w:jc w:val="center"/>
+            </w:pPr>
+            <w:r>
+              <w:t>VI</w:t>
+            </w:r>
+          </w:p>
+        </w:tc>
+        <w:tc>
+          <w:tcPr>
+            <w:tcW w:w="719" w:type="dxa"/>
+          </w:tcPr>
+          <w:p>
+            <w:pPr>
+              <w:jc w:val="center"/>
+            </w:pPr>
+            <w:r>
+              <w:t>VII</w:t>
+            </w:r>
+          </w:p>
+        </w:tc>
+        <w:tc>
+          <w:tcPr>
+            <w:tcW w:w="719" w:type="dxa"/>
+          </w:tcPr>
+          <w:p>
+            <w:pPr>
+              <w:jc w:val="center"/>
+            </w:pPr>
+            <w:r>
+              <w:t>VIII</w:t>
+            </w:r>
+          </w:p>
+        </w:tc>
+        <w:tc>
+          <w:tcPr>
+            <w:tcW w:w="719" w:type="dxa"/>
+          </w:tcPr>
+          <w:p>
+            <w:pPr>
+              <w:jc w:val="center"/>
+            </w:pPr>
+            <w:r>
+              <w:t>IX</w:t>
+            </w:r>
+          </w:p>
+        </w:tc>
+        <w:tc>
+          <w:tcPr>
+            <w:tcW w:w="720" w:type="dxa"/>
+          </w:tcPr>
+          <w:p>
+            <w:pPr>
+              <w:jc w:val="center"/>
+            </w:pPr>
+            <w:r>
+              <w:t>X</w:t>
+            </w:r>
+          </w:p>
+        </w:tc>
+        <w:tc>
+          <w:tcPr>
+            <w:tcW w:w="720" w:type="dxa"/>
+          </w:tcPr>
+          <w:p>
+            <w:pPr>
+              <w:jc w:val="center"/>
+            </w:pPr>
+            <w:r>
+              <w:t>XI</w:t>
+            </w:r>
+          </w:p>
+        </w:tc>
+        <w:tc>
+          <w:tcPr>
+            <w:tcW w:w="720" w:type="dxa"/>
+          </w:tcPr>
+          <w:p>
+            <w:pPr>
+              <w:jc w:val="center"/>
+            </w:pPr>
+            <w:r>
+              <w:t>XII</w:t>
+            </w:r>
+          </w:p>
+        </w:tc>
+      </w:tr>
+      <w:tr>
+        <w:tc>
+          <w:tcPr>
+            <w:tcW w:w="719" w:type="dxa"/>
+          </w:tcPr>
+          <w:p>
+            <w:r>
+              <w:t>Prilivi</w:t>
+            </w:r>
+          </w:p>
+        </w:tc>
+        <w:tc>
+          <w:tcPr>
+            <w:tcW w:w="719" w:type="dxa"/>
+          </w:tcPr>
+          <w:p/>
+        </w:tc>
+        <w:tc>
+          <w:tcPr>
+            <w:tcW w:w="719" w:type="dxa"/>
+          </w:tcPr>
+          <w:p/>
+        </w:tc>
+        <w:tc>
+          <w:tcPr>
+            <w:tcW w:w="719" w:type="dxa"/>
+          </w:tcPr>
+          <w:p/>
+        </w:tc>
+        <w:tc>
+          <w:tcPr>
+            <w:tcW w:w="719" w:type="dxa"/>
+          </w:tcPr>
+          <w:p/>
+        </w:tc>
+        <w:tc>
+          <w:tcPr>
+            <w:tcW w:w="719" w:type="dxa"/>
+          </w:tcPr>
+          <w:p/>
+        </w:tc>
+        <w:tc>
+          <w:tcPr>
+            <w:tcW w:w="719" w:type="dxa"/>
+          </w:tcPr>
+          <w:p/>
+        </w:tc>
+        <w:tc>
+          <w:tcPr>
+            <w:tcW w:w="719" w:type="dxa"/>
+          </w:tcPr>
+          <w:p/>
+        </w:tc>
+        <w:tc>
+          <w:tcPr>
+            <w:tcW w:w="719" w:type="dxa"/>
+          </w:tcPr>
+          <w:p/>
+        </w:tc>
+        <w:tc>
+          <w:tcPr>
+            <w:tcW w:w="719" w:type="dxa"/>
+          </w:tcPr>
+          <w:p/>
+        </w:tc>
+        <w:tc>
+          <w:tcPr>
+            <w:tcW w:w="720" w:type="dxa"/>
+          </w:tcPr>
+          <w:p/>
+        </w:tc>
+        <w:tc>
+          <w:tcPr>
+            <w:tcW w:w="720" w:type="dxa"/>
+          </w:tcPr>
+          <w:p/>
+        </w:tc>
+        <w:tc>
+          <w:tcPr>
+            <w:tcW w:w="720" w:type="dxa"/>
+          </w:tcPr>
+          <w:p/>
+        </w:tc>
+      </w:tr>
+      <w:tr>
+        <w:tc>
+          <w:tcPr>
+            <w:tcW w:w="719" w:type="dxa"/>
+          </w:tcPr>
+          <w:p>
+            <w:r>
+              <w:t>Odlivi</w:t>
+            </w:r>
+          </w:p>
+        </w:tc>
+        <w:tc>
+          <w:tcPr>
+            <w:tcW w:w="719" w:type="dxa"/>
+          </w:tcPr>
+          <w:p/>
+        </w:tc>
+        <w:tc>
+          <w:tcPr>
+            <w:tcW w:w="719" w:type="dxa"/>
+          </w:tcPr>
+          <w:p/>
+        </w:tc>
+        <w:tc>
+          <w:tcPr>
+            <w:tcW w:w="719" w:type="dxa"/>
+          </w:tcPr>
+          <w:p/>
+        </w:tc>
+        <w:tc>
+          <w:tcPr>
+            <w:tcW w:w="719" w:type="dxa"/>
+          </w:tcPr>
+          <w:p/>
+        </w:tc>
+        <w:tc>
+          <w:tcPr>
+            <w:tcW w:w="719" w:type="dxa"/>
+          </w:tcPr>
+          <w:p/>
+        </w:tc>
+        <w:tc>
+          <w:tcPr>
+            <w:tcW w:w="719" w:type="dxa"/>
+          </w:tcPr>
+          <w:p/>
+        </w:tc>
+        <w:tc>
+          <w:tcPr>
+            <w:tcW w:w="719" w:type="dxa"/>
+          </w:tcPr>
+          <w:p/>
+        </w:tc>
+        <w:tc>
+          <w:tcPr>
+            <w:tcW w:w="719" w:type="dxa"/>
+          </w:tcPr>
+          <w:p/>
+        </w:tc>
+        <w:tc>
+          <w:tcPr>
+            <w:tcW w:w="719" w:type="dxa"/>
+          </w:tcPr>
+          <w:p/>
+        </w:tc>
+        <w:tc>
+          <w:tcPr>
+            <w:tcW w:w="720" w:type="dxa"/>
+          </w:tcPr>
+          <w:p/>
+        </w:tc>
+        <w:tc>
+          <w:tcPr>
+            <w:tcW w:w="720" w:type="dxa"/>
+          </w:tcPr>
+          <w:p/>
+        </w:tc>
+        <w:tc>
+          <w:tcPr>
+            <w:tcW w:w="720" w:type="dxa"/>
+          </w:tcPr>
+          <w:p/>
+        </w:tc>
+      </w:tr>
+    </w:tbl>
     <w:p/>
     <w:p>
-      <w:pPr>
-        <w:pStyle w:val="Heading2"/>
-      </w:pPr>
-      <w:bookmarkStart w:id="21" w:name="_Toc164245645"/>
-      <w:r>
-        <w:t>Obaveze prema troškovim</w:t>
-      </w:r>
-      <w:r>
-        <w:t>a</w:t>
-      </w:r>
-      <w:r>
-        <w:t xml:space="preserve"> kredita</w:t>
-      </w:r>
-      <w:bookmarkEnd w:id="21"/>
-    </w:p>
-    <w:p/>
-    <w:p>
-      <w:pPr>
-        <w:pStyle w:val="Heading2"/>
-      </w:pPr>
-      <w:bookmarkStart w:id="22" w:name="_Toc164245646"/>
-      <w:r>
-        <w:t>Bilans stanja</w:t>
-      </w:r>
-      <w:bookmarkEnd w:id="22"/>
-    </w:p>
-    <w:p/>
-    <w:p>
-      <w:pPr>
-        <w:pStyle w:val="Heading2"/>
-      </w:pPr>
-      <w:bookmarkStart w:id="23" w:name="_Toc164245647"/>
-      <w:r>
-        <w:t>Bilans uspeha</w:t>
-      </w:r>
-      <w:bookmarkEnd w:id="23"/>
-    </w:p>
-    <w:p/>
-    <w:p>
-      <w:pPr>
-        <w:pStyle w:val="Heading2"/>
-      </w:pPr>
-      <w:bookmarkStart w:id="24" w:name="_Toc164245648"/>
-      <w:r>
-        <w:t>Izveštaj o tokovima gotovi</w:t>
-      </w:r>
-      <w:r>
-        <w:t>n</w:t>
-      </w:r>
-      <w:r>
-        <w:t>a</w:t>
-      </w:r>
-      <w:bookmarkEnd w:id="24"/>
-      <w:r>
-        <w:t xml:space="preserve"> </w:t>
+      <w:r>
+        <w:br w:type="page"/>
       </w:r>
     </w:p>
     <w:p/>
@@ -6176,7 +7819,7 @@
           <w:szCs w:val="32"/>
         </w:rPr>
       </w:pPr>
-      <w:bookmarkStart w:id="25" w:name="_Toc164245649"/>
+      <w:bookmarkStart w:id="26" w:name="_Toc164370418"/>
       <w:r>
         <w:rPr>
           <w:rFonts w:asciiTheme="majorHAnsi" w:hAnsiTheme="majorHAnsi" w:cstheme="majorHAnsi"/>
@@ -6187,7 +7830,7 @@
         </w:rPr>
         <w:t>Zaključak</w:t>
       </w:r>
-      <w:bookmarkEnd w:id="25"/>
+      <w:bookmarkEnd w:id="26"/>
     </w:p>
     <w:p>
       <w:r>
@@ -6197,30 +7840,12 @@
         <w:t>u</w:t>
       </w:r>
       <w:r>
-        <w:t xml:space="preserve"> iskusnih trenera i kontinuirani fokus na potrebe naših korisnika, teretana "7Crowns" je spremna za uspešan ulazak na tržište fitness industrije. Naš personalizova</w:t>
-      </w:r>
-      <w:r>
-        <w:t>ni</w:t>
-      </w:r>
-      <w:r>
-        <w:t xml:space="preserve"> pristup i moderni prostor za vežbanje čine nas idealnim izborom za sve one koji žele transformaciju i unapređenje svog zdravlja.</w:t>
-      </w:r>
-    </w:p>
-    <w:p>
-      <w:r>
-        <w:t xml:space="preserve">Kroz analizu ciljnog tržišta, identifikaciju </w:t>
-      </w:r>
-      <w:r>
-        <w:t>konkurenata</w:t>
-      </w:r>
-      <w:r>
-        <w:t xml:space="preserve"> i primenu marketinških strategija usmerenih ka ciljnim grupama, verujemo da ćemo privući širok spektar korisnika i ostvariti stabilan rast našeg poslovanja</w:t>
-      </w:r>
-      <w:r>
-        <w:t>.</w:t>
-      </w:r>
-      <w:r>
-        <w:t xml:space="preserve"> </w:t>
+        <w:t xml:space="preserve"> iskusnih trenera i kontinuirani fokus na potrebe naših korisnika, teretana "7Crowns" je spremna za uspešan ulazak na tržište fitness industrije. Naš personalizovani pristup i moderni prostor za vežbanje čine nas idealnim izborom za sve one koji žele transformaciju i unapređenje svog zdravlja.</w:t>
+      </w:r>
+    </w:p>
+    <w:p>
+      <w:r>
+        <w:t xml:space="preserve">Kroz analizu ciljnog tržišta, identifikaciju konkurenata i primenu marketinških strategija usmerenih ka ciljnim grupama, verujemo da ćemo privući širok spektar korisnika i ostvariti stabilan rast našeg poslovanja. </w:t>
       </w:r>
       <w:r>
         <w:t>A</w:t>

</xml_diff>